<commit_message>
Report with answer for every question
</commit_message>
<xml_diff>
--- a/assignment3/Report.docx
+++ b/assignment3/Report.docx
@@ -291,13 +291,7 @@
         <w:rPr>
           <w:lang w:val="en-US"/>
         </w:rPr>
-        <w:t xml:space="preserve"> (Sample RTT2</w:t>
-      </w:r>
-      <w:r>
-        <w:rPr>
-          <w:lang w:val="en-US"/>
-        </w:rPr>
-        <w:t>)</w:t>
+        <w:t xml:space="preserve"> (Sample RTT2)</w:t>
       </w:r>
       <w:r>
         <w:rPr>
@@ -329,13 +323,7 @@
         <w:rPr>
           <w:lang w:val="en-US"/>
         </w:rPr>
-        <w:t xml:space="preserve"> (Sample RTT3</w:t>
-      </w:r>
-      <w:r>
-        <w:rPr>
-          <w:lang w:val="en-US"/>
-        </w:rPr>
-        <w:t>)</w:t>
+        <w:t xml:space="preserve"> (Sample RTT3)</w:t>
       </w:r>
       <w:r>
         <w:rPr>
@@ -367,13 +355,7 @@
         <w:rPr>
           <w:lang w:val="en-US"/>
         </w:rPr>
-        <w:t xml:space="preserve"> (Sample RTT4</w:t>
-      </w:r>
-      <w:r>
-        <w:rPr>
-          <w:lang w:val="en-US"/>
-        </w:rPr>
-        <w:t>)</w:t>
+        <w:t xml:space="preserve"> (Sample RTT4)</w:t>
       </w:r>
       <w:r>
         <w:rPr>
@@ -411,13 +393,7 @@
         <w:rPr>
           <w:lang w:val="en-US"/>
         </w:rPr>
-        <w:t xml:space="preserve"> (Sample RTT5</w:t>
-      </w:r>
-      <w:r>
-        <w:rPr>
-          <w:lang w:val="en-US"/>
-        </w:rPr>
-        <w:t>)</w:t>
+        <w:t xml:space="preserve"> (Sample RTT5)</w:t>
       </w:r>
       <w:r>
         <w:rPr>
@@ -455,13 +431,7 @@
         <w:rPr>
           <w:lang w:val="en-US"/>
         </w:rPr>
-        <w:t xml:space="preserve"> (Sample RTT6</w:t>
-      </w:r>
-      <w:r>
-        <w:rPr>
-          <w:lang w:val="en-US"/>
-        </w:rPr>
-        <w:t>)</w:t>
+        <w:t xml:space="preserve"> (Sample RTT6)</w:t>
       </w:r>
       <w:r>
         <w:rPr>
@@ -501,51 +471,171 @@
         <w:rPr>
           <w:lang w:val="en-US"/>
         </w:rPr>
+        <w:t xml:space="preserve"> = (1-0.</w:t>
+      </w:r>
+      <w:r>
+        <w:rPr>
+          <w:lang w:val="en-US"/>
+        </w:rPr>
+        <w:t>125)</w:t>
+      </w:r>
+      <w:r>
+        <w:rPr>
+          <w:lang w:val="en-US"/>
+        </w:rPr>
+        <w:t xml:space="preserve"> * </w:t>
+      </w:r>
+      <w:proofErr w:type="spellStart"/>
+      <w:r>
+        <w:rPr>
+          <w:lang w:val="en-US"/>
+        </w:rPr>
+        <w:t>PreviousEstimatedRTT</w:t>
+      </w:r>
+      <w:proofErr w:type="spellEnd"/>
+      <w:r>
+        <w:rPr>
+          <w:lang w:val="en-US"/>
+        </w:rPr>
+        <w:t xml:space="preserve"> + 0.1</w:t>
+      </w:r>
+      <w:r>
+        <w:rPr>
+          <w:lang w:val="en-US"/>
+        </w:rPr>
+        <w:t>25</w:t>
+      </w:r>
+      <w:r>
+        <w:rPr>
+          <w:lang w:val="en-US"/>
+        </w:rPr>
+        <w:t xml:space="preserve"> * Sample RTT</w:t>
+      </w:r>
+    </w:p>
+    <w:p>
+      <w:pPr>
+        <w:pStyle w:val="Paragraphedeliste"/>
+        <w:rPr>
+          <w:lang w:val="en-US"/>
+        </w:rPr>
+      </w:pPr>
+      <w:r>
+        <w:rPr>
+          <w:lang w:val="en-US"/>
+        </w:rPr>
+        <w:t>EstimatedRTT</w:t>
+      </w:r>
+      <w:r>
+        <w:rPr>
+          <w:lang w:val="en-US"/>
+        </w:rPr>
+        <w:t xml:space="preserve">1 = </w:t>
+      </w:r>
+      <w:r>
+        <w:rPr>
+          <w:lang w:val="en-US"/>
+        </w:rPr>
+        <w:t>0,02746</w:t>
+      </w:r>
+    </w:p>
+    <w:p>
+      <w:pPr>
+        <w:pStyle w:val="Paragraphedeliste"/>
+        <w:rPr>
+          <w:lang w:val="en-US"/>
+        </w:rPr>
+      </w:pPr>
+      <w:r>
+        <w:rPr>
+          <w:lang w:val="en-US"/>
+        </w:rPr>
+        <w:t>EstimatedRTT</w:t>
+      </w:r>
+      <w:r>
+        <w:rPr>
+          <w:lang w:val="en-US"/>
+        </w:rPr>
+        <w:t>2 = 0.875*</w:t>
+      </w:r>
+      <w:r>
+        <w:rPr>
+          <w:lang w:val="en-US"/>
+        </w:rPr>
+        <w:t>0,02746</w:t>
+      </w:r>
+      <w:r>
+        <w:rPr>
+          <w:lang w:val="en-US"/>
+        </w:rPr>
+        <w:t xml:space="preserve"> + 0.125*</w:t>
+      </w:r>
+      <w:r>
+        <w:rPr>
+          <w:lang w:val="en-US"/>
+        </w:rPr>
+        <w:t>0,035557</w:t>
+      </w:r>
+      <w:r>
+        <w:rPr>
+          <w:lang w:val="en-US"/>
+        </w:rPr>
+        <w:t xml:space="preserve"> = 0.028</w:t>
+      </w:r>
+      <w:r>
+        <w:rPr>
+          <w:lang w:val="en-US"/>
+        </w:rPr>
+        <w:t>472125</w:t>
+      </w:r>
+    </w:p>
+    <w:p>
+      <w:pPr>
+        <w:pStyle w:val="Paragraphedeliste"/>
+        <w:rPr>
+          <w:lang w:val="en-US"/>
+        </w:rPr>
+      </w:pPr>
+      <w:r>
+        <w:rPr>
+          <w:lang w:val="en-US"/>
+        </w:rPr>
+        <w:t>EstimatedRTT</w:t>
+      </w:r>
+      <w:r>
+        <w:rPr>
+          <w:lang w:val="en-US"/>
+        </w:rPr>
+        <w:t>3 = 0.875*0.028</w:t>
+      </w:r>
+      <w:r>
+        <w:rPr>
+          <w:lang w:val="en-US"/>
+        </w:rPr>
+        <w:t>472125</w:t>
+      </w:r>
+      <w:r>
+        <w:rPr>
+          <w:lang w:val="en-US"/>
+        </w:rPr>
+        <w:t xml:space="preserve"> + 0.125*</w:t>
+      </w:r>
+      <w:r>
+        <w:rPr>
+          <w:lang w:val="en-US"/>
+        </w:rPr>
+        <w:t>0,070059</w:t>
+      </w:r>
+      <w:r>
+        <w:rPr>
+          <w:lang w:val="en-US"/>
+        </w:rPr>
         <w:t xml:space="preserve"> = </w:t>
       </w:r>
       <w:r>
         <w:rPr>
           <w:lang w:val="en-US"/>
         </w:rPr>
-        <w:t>(1-0.</w:t>
-      </w:r>
-      <w:r>
-        <w:rPr>
-          <w:lang w:val="en-US"/>
-        </w:rPr>
-        <w:t>125)</w:t>
-      </w:r>
-      <w:r>
-        <w:rPr>
-          <w:lang w:val="en-US"/>
-        </w:rPr>
-        <w:t xml:space="preserve"> * </w:t>
-      </w:r>
-      <w:proofErr w:type="spellStart"/>
-      <w:r>
-        <w:rPr>
-          <w:lang w:val="en-US"/>
-        </w:rPr>
-        <w:t>PreviousEstimatedRTT</w:t>
-      </w:r>
-      <w:proofErr w:type="spellEnd"/>
-      <w:r>
-        <w:rPr>
-          <w:lang w:val="en-US"/>
-        </w:rPr>
-        <w:t xml:space="preserve"> + 0.1</w:t>
-      </w:r>
-      <w:r>
-        <w:rPr>
-          <w:lang w:val="en-US"/>
-        </w:rPr>
-        <w:t>25</w:t>
-      </w:r>
-      <w:r>
-        <w:rPr>
-          <w:lang w:val="en-US"/>
-        </w:rPr>
-        <w:t xml:space="preserve"> * Sample RTT</w:t>
+        <w:t>0,033670484375</w:t>
       </w:r>
     </w:p>
     <w:p>
@@ -565,13 +655,37 @@
         <w:rPr>
           <w:lang w:val="en-US"/>
         </w:rPr>
-        <w:t xml:space="preserve">1 = </w:t>
-      </w:r>
-      <w:r>
-        <w:rPr>
-          <w:lang w:val="en-US"/>
-        </w:rPr>
-        <w:t>0,02746</w:t>
+        <w:t>4 = 0.875*</w:t>
+      </w:r>
+      <w:r>
+        <w:rPr>
+          <w:lang w:val="en-US"/>
+        </w:rPr>
+        <w:t>0,033670484375</w:t>
+      </w:r>
+      <w:r>
+        <w:rPr>
+          <w:lang w:val="en-US"/>
+        </w:rPr>
+        <w:t xml:space="preserve"> + 0.125*</w:t>
+      </w:r>
+      <w:r>
+        <w:rPr>
+          <w:lang w:val="en-US"/>
+        </w:rPr>
+        <w:t>0,114428</w:t>
+      </w:r>
+      <w:r>
+        <w:rPr>
+          <w:lang w:val="en-US"/>
+        </w:rPr>
+        <w:t xml:space="preserve"> = </w:t>
+      </w:r>
+      <w:r>
+        <w:rPr>
+          <w:lang w:val="en-US"/>
+        </w:rPr>
+        <w:t>0,043765173828125</w:t>
       </w:r>
     </w:p>
     <w:p>
@@ -591,13 +705,13 @@
         <w:rPr>
           <w:lang w:val="en-US"/>
         </w:rPr>
-        <w:t>2 = 0.875*</w:t>
-      </w:r>
-      <w:r>
-        <w:rPr>
-          <w:lang w:val="en-US"/>
-        </w:rPr>
-        <w:t>0,02746</w:t>
+        <w:t>5 = 0.875*</w:t>
+      </w:r>
+      <w:r>
+        <w:rPr>
+          <w:lang w:val="en-US"/>
+        </w:rPr>
+        <w:t>0,043765173828125</w:t>
       </w:r>
       <w:r>
         <w:rPr>
@@ -609,19 +723,19 @@
         <w:rPr>
           <w:lang w:val="en-US"/>
         </w:rPr>
-        <w:t>0,035557</w:t>
-      </w:r>
-      <w:r>
-        <w:rPr>
-          <w:lang w:val="en-US"/>
-        </w:rPr>
-        <w:t xml:space="preserve"> = 0.028</w:t>
-      </w:r>
-      <w:r>
-        <w:rPr>
-          <w:lang w:val="en-US"/>
-        </w:rPr>
-        <w:t>472125</w:t>
+        <w:t>0,139894</w:t>
+      </w:r>
+      <w:r>
+        <w:rPr>
+          <w:lang w:val="en-US"/>
+        </w:rPr>
+        <w:t xml:space="preserve"> = </w:t>
+      </w:r>
+      <w:r>
+        <w:rPr>
+          <w:lang w:val="en-US"/>
+        </w:rPr>
+        <w:t>0,055781277099609375</w:t>
       </w:r>
     </w:p>
     <w:p>
@@ -641,181 +755,7 @@
         <w:rPr>
           <w:lang w:val="en-US"/>
         </w:rPr>
-        <w:t xml:space="preserve">3 = </w:t>
-      </w:r>
-      <w:r>
-        <w:rPr>
-          <w:lang w:val="en-US"/>
-        </w:rPr>
-        <w:t>0.875*0.028</w:t>
-      </w:r>
-      <w:r>
-        <w:rPr>
-          <w:lang w:val="en-US"/>
-        </w:rPr>
-        <w:t>472125</w:t>
-      </w:r>
-      <w:r>
-        <w:rPr>
-          <w:lang w:val="en-US"/>
-        </w:rPr>
-        <w:t xml:space="preserve"> + 0.125*</w:t>
-      </w:r>
-      <w:r>
-        <w:rPr>
-          <w:lang w:val="en-US"/>
-        </w:rPr>
-        <w:t>0,070059</w:t>
-      </w:r>
-      <w:r>
-        <w:rPr>
-          <w:lang w:val="en-US"/>
-        </w:rPr>
-        <w:t xml:space="preserve"> = </w:t>
-      </w:r>
-      <w:r>
-        <w:rPr>
-          <w:lang w:val="en-US"/>
-        </w:rPr>
-        <w:t>0,033670484375</w:t>
-      </w:r>
-    </w:p>
-    <w:p>
-      <w:pPr>
-        <w:pStyle w:val="Paragraphedeliste"/>
-        <w:rPr>
-          <w:lang w:val="en-US"/>
-        </w:rPr>
-      </w:pPr>
-      <w:r>
-        <w:rPr>
-          <w:lang w:val="en-US"/>
-        </w:rPr>
-        <w:t>EstimatedRTT</w:t>
-      </w:r>
-      <w:r>
-        <w:rPr>
-          <w:lang w:val="en-US"/>
-        </w:rPr>
-        <w:t xml:space="preserve">4 = </w:t>
-      </w:r>
-      <w:r>
-        <w:rPr>
-          <w:lang w:val="en-US"/>
-        </w:rPr>
-        <w:t>0.875*</w:t>
-      </w:r>
-      <w:r>
-        <w:rPr>
-          <w:lang w:val="en-US"/>
-        </w:rPr>
-        <w:t>0,033670484375</w:t>
-      </w:r>
-      <w:r>
-        <w:rPr>
-          <w:lang w:val="en-US"/>
-        </w:rPr>
-        <w:t xml:space="preserve"> + 0.125*</w:t>
-      </w:r>
-      <w:r>
-        <w:rPr>
-          <w:lang w:val="en-US"/>
-        </w:rPr>
-        <w:t>0,114428</w:t>
-      </w:r>
-      <w:r>
-        <w:rPr>
-          <w:lang w:val="en-US"/>
-        </w:rPr>
-        <w:t xml:space="preserve"> = </w:t>
-      </w:r>
-      <w:r>
-        <w:rPr>
-          <w:lang w:val="en-US"/>
-        </w:rPr>
-        <w:t>0,043765173828125</w:t>
-      </w:r>
-    </w:p>
-    <w:p>
-      <w:pPr>
-        <w:pStyle w:val="Paragraphedeliste"/>
-        <w:rPr>
-          <w:lang w:val="en-US"/>
-        </w:rPr>
-      </w:pPr>
-      <w:r>
-        <w:rPr>
-          <w:lang w:val="en-US"/>
-        </w:rPr>
-        <w:t>EstimatedRTT</w:t>
-      </w:r>
-      <w:r>
-        <w:rPr>
-          <w:lang w:val="en-US"/>
-        </w:rPr>
-        <w:t xml:space="preserve">5 = </w:t>
-      </w:r>
-      <w:r>
-        <w:rPr>
-          <w:lang w:val="en-US"/>
-        </w:rPr>
-        <w:t>0.875*</w:t>
-      </w:r>
-      <w:r>
-        <w:rPr>
-          <w:lang w:val="en-US"/>
-        </w:rPr>
-        <w:t>0,043765173828125</w:t>
-      </w:r>
-      <w:r>
-        <w:rPr>
-          <w:lang w:val="en-US"/>
-        </w:rPr>
-        <w:t xml:space="preserve"> + 0.125*</w:t>
-      </w:r>
-      <w:r>
-        <w:rPr>
-          <w:lang w:val="en-US"/>
-        </w:rPr>
-        <w:t>0,139894</w:t>
-      </w:r>
-      <w:r>
-        <w:rPr>
-          <w:lang w:val="en-US"/>
-        </w:rPr>
-        <w:t xml:space="preserve"> = </w:t>
-      </w:r>
-      <w:r>
-        <w:rPr>
-          <w:lang w:val="en-US"/>
-        </w:rPr>
-        <w:t>0,055781277099609375</w:t>
-      </w:r>
-    </w:p>
-    <w:p>
-      <w:pPr>
-        <w:pStyle w:val="Paragraphedeliste"/>
-        <w:rPr>
-          <w:lang w:val="en-US"/>
-        </w:rPr>
-      </w:pPr>
-      <w:r>
-        <w:rPr>
-          <w:lang w:val="en-US"/>
-        </w:rPr>
-        <w:t>EstimatedRTT</w:t>
-      </w:r>
-      <w:r>
-        <w:rPr>
-          <w:lang w:val="en-US"/>
-        </w:rPr>
-        <w:t xml:space="preserve">6 = </w:t>
-      </w:r>
-      <w:r>
-        <w:rPr>
-          <w:lang w:val="en-US"/>
-        </w:rPr>
-        <w:t>0.875*</w:t>
+        <w:t>6 = 0.875*</w:t>
       </w:r>
       <w:r>
         <w:rPr>
@@ -992,13 +932,7 @@
               <w:rPr>
                 <w:lang w:val="en-US"/>
               </w:rPr>
-              <w:t>Aug 21, 2004 15:44:20,624318</w:t>
-            </w:r>
-            <w:r>
-              <w:rPr>
-                <w:lang w:val="en-US"/>
-              </w:rPr>
-              <w:t>000</w:t>
+              <w:t>Aug 21, 2004 15:44:20,624318000</w:t>
             </w:r>
           </w:p>
         </w:tc>
@@ -1065,13 +999,7 @@
               <w:rPr>
                 <w:lang w:val="en-US"/>
               </w:rPr>
-              <w:t>Aug 21, 2004 15:44:20,647675</w:t>
-            </w:r>
-            <w:r>
-              <w:rPr>
-                <w:lang w:val="en-US"/>
-              </w:rPr>
-              <w:t>000</w:t>
+              <w:t>Aug 21, 2004 15:44:20,647675000</w:t>
             </w:r>
           </w:p>
         </w:tc>
@@ -1141,13 +1069,7 @@
               <w:rPr>
                 <w:lang w:val="en-US"/>
               </w:rPr>
-              <w:t>Aug 21, 2004 15:44:20,694466</w:t>
-            </w:r>
-            <w:r>
-              <w:rPr>
-                <w:lang w:val="en-US"/>
-              </w:rPr>
-              <w:t>000</w:t>
+              <w:t>Aug 21, 2004 15:44:20,694466000</w:t>
             </w:r>
           </w:p>
         </w:tc>
@@ -1214,19 +1136,7 @@
               <w:rPr>
                 <w:lang w:val="en-US"/>
               </w:rPr>
-              <w:t>Aug 21, 2004 15:44:20,</w:t>
-            </w:r>
-            <w:r>
-              <w:rPr>
-                <w:lang w:val="en-US"/>
-              </w:rPr>
-              <w:t>739499</w:t>
-            </w:r>
-            <w:r>
-              <w:rPr>
-                <w:lang w:val="en-US"/>
-              </w:rPr>
-              <w:t>000</w:t>
+              <w:t>Aug 21, 2004 15:44:20,739499000</w:t>
             </w:r>
           </w:p>
         </w:tc>
@@ -1297,13 +1207,7 @@
               <w:rPr>
                 <w:lang w:val="en-US"/>
               </w:rPr>
-              <w:t>Aug 21, 2004 15:44:20,787680</w:t>
-            </w:r>
-            <w:r>
-              <w:rPr>
-                <w:lang w:val="en-US"/>
-              </w:rPr>
-              <w:t>000</w:t>
+              <w:t>Aug 21, 2004 15:44:20,787680000</w:t>
             </w:r>
           </w:p>
         </w:tc>
@@ -1373,19 +1277,7 @@
               <w:rPr>
                 <w:lang w:val="en-US"/>
               </w:rPr>
-              <w:t>Aug 21, 2004 15:44:20,</w:t>
-            </w:r>
-            <w:r>
-              <w:rPr>
-                <w:lang w:val="en-US"/>
-              </w:rPr>
-              <w:t>838183</w:t>
-            </w:r>
-            <w:r>
-              <w:rPr>
-                <w:lang w:val="en-US"/>
-              </w:rPr>
-              <w:t>000</w:t>
+              <w:t>Aug 21, 2004 15:44:20,838183000</w:t>
             </w:r>
           </w:p>
         </w:tc>
@@ -1406,191 +1298,161 @@
         <w:rPr>
           <w:lang w:val="en-US"/>
         </w:rPr>
-        <w:t>Segment1: Length = 565</w:t>
-      </w:r>
-      <w:r>
-        <w:rPr>
-          <w:lang w:val="en-US"/>
-        </w:rPr>
-        <w:t xml:space="preserve"> (619)</w:t>
-      </w:r>
-    </w:p>
-    <w:p>
-      <w:pPr>
-        <w:pStyle w:val="Paragraphedeliste"/>
-        <w:rPr>
-          <w:lang w:val="en-US"/>
-        </w:rPr>
-      </w:pPr>
-      <w:r>
-        <w:rPr>
-          <w:lang w:val="en-US"/>
-        </w:rPr>
-        <w:t>Segment2</w:t>
-      </w:r>
-      <w:r>
-        <w:rPr>
-          <w:lang w:val="en-US"/>
-        </w:rPr>
-        <w:t xml:space="preserve">: Length = </w:t>
+        <w:t xml:space="preserve">Segment1: </w:t>
+      </w:r>
+      <w:r>
+        <w:rPr>
+          <w:lang w:val="en-US"/>
+        </w:rPr>
+        <w:t xml:space="preserve">TCP </w:t>
+      </w:r>
+      <w:r>
+        <w:rPr>
+          <w:lang w:val="en-US"/>
+        </w:rPr>
+        <w:t>Length = 565</w:t>
+      </w:r>
+    </w:p>
+    <w:p>
+      <w:pPr>
+        <w:pStyle w:val="Paragraphedeliste"/>
+        <w:rPr>
+          <w:lang w:val="en-US"/>
+        </w:rPr>
+      </w:pPr>
+      <w:r>
+        <w:rPr>
+          <w:lang w:val="en-US"/>
+        </w:rPr>
+        <w:t xml:space="preserve">Segment2: </w:t>
+      </w:r>
+      <w:r>
+        <w:rPr>
+          <w:lang w:val="en-US"/>
+        </w:rPr>
+        <w:t xml:space="preserve">TCP </w:t>
+      </w:r>
+      <w:r>
+        <w:rPr>
+          <w:lang w:val="en-US"/>
+        </w:rPr>
+        <w:t>Length = 1460</w:t>
+      </w:r>
+    </w:p>
+    <w:p>
+      <w:pPr>
+        <w:pStyle w:val="Paragraphedeliste"/>
+        <w:rPr>
+          <w:lang w:val="en-US"/>
+        </w:rPr>
+      </w:pPr>
+      <w:r>
+        <w:rPr>
+          <w:lang w:val="en-US"/>
+        </w:rPr>
+        <w:t xml:space="preserve">Segment3: </w:t>
+      </w:r>
+      <w:r>
+        <w:rPr>
+          <w:lang w:val="en-US"/>
+        </w:rPr>
+        <w:t xml:space="preserve">TCP </w:t>
+      </w:r>
+      <w:r>
+        <w:rPr>
+          <w:lang w:val="en-US"/>
+        </w:rPr>
+        <w:t>Length = 1460</w:t>
+      </w:r>
+    </w:p>
+    <w:p>
+      <w:pPr>
+        <w:pStyle w:val="Paragraphedeliste"/>
+        <w:rPr>
+          <w:lang w:val="en-US"/>
+        </w:rPr>
+      </w:pPr>
+      <w:r>
+        <w:rPr>
+          <w:lang w:val="en-US"/>
+        </w:rPr>
+        <w:t>Segment4:</w:t>
+      </w:r>
+      <w:r>
+        <w:rPr>
+          <w:lang w:val="en-US"/>
+        </w:rPr>
+        <w:t xml:space="preserve"> </w:t>
+      </w:r>
+      <w:r>
+        <w:rPr>
+          <w:lang w:val="en-US"/>
+        </w:rPr>
+        <w:t>TCP</w:t>
+      </w:r>
+      <w:r>
+        <w:rPr>
+          <w:lang w:val="en-US"/>
+        </w:rPr>
+        <w:t xml:space="preserve"> Length = 1460</w:t>
+      </w:r>
+    </w:p>
+    <w:p>
+      <w:pPr>
+        <w:pStyle w:val="Paragraphedeliste"/>
+        <w:rPr>
+          <w:lang w:val="en-US"/>
+        </w:rPr>
+      </w:pPr>
+      <w:r>
+        <w:rPr>
+          <w:lang w:val="en-US"/>
+        </w:rPr>
+        <w:t xml:space="preserve">Segment5: </w:t>
+      </w:r>
+      <w:r>
+        <w:rPr>
+          <w:lang w:val="en-US"/>
+        </w:rPr>
+        <w:t xml:space="preserve">TCP </w:t>
+      </w:r>
+      <w:r>
+        <w:rPr>
+          <w:lang w:val="en-US"/>
+        </w:rPr>
+        <w:t>Length = 1460</w:t>
+      </w:r>
+    </w:p>
+    <w:p>
+      <w:pPr>
+        <w:pStyle w:val="Paragraphedeliste"/>
+        <w:rPr>
+          <w:lang w:val="en-US"/>
+        </w:rPr>
+      </w:pPr>
+      <w:r>
+        <w:rPr>
+          <w:lang w:val="en-US"/>
+        </w:rPr>
+        <w:t xml:space="preserve">Segment6: </w:t>
+      </w:r>
+      <w:r>
+        <w:rPr>
+          <w:lang w:val="en-US"/>
+        </w:rPr>
+        <w:t xml:space="preserve">TCP </w:t>
+      </w:r>
+      <w:r>
+        <w:rPr>
+          <w:lang w:val="en-US"/>
+        </w:rPr>
+        <w:t xml:space="preserve">Length = </w:t>
       </w:r>
       <w:r>
         <w:rPr>
           <w:lang w:val="en-US"/>
         </w:rPr>
         <w:t>1460</w:t>
-      </w:r>
-      <w:r>
-        <w:rPr>
-          <w:lang w:val="en-US"/>
-        </w:rPr>
-        <w:t xml:space="preserve"> </w:t>
-      </w:r>
-      <w:r>
-        <w:rPr>
-          <w:lang w:val="en-US"/>
-        </w:rPr>
-        <w:t>(1514)</w:t>
-      </w:r>
-    </w:p>
-    <w:p>
-      <w:pPr>
-        <w:pStyle w:val="Paragraphedeliste"/>
-        <w:rPr>
-          <w:lang w:val="en-US"/>
-        </w:rPr>
-      </w:pPr>
-      <w:r>
-        <w:rPr>
-          <w:lang w:val="en-US"/>
-        </w:rPr>
-        <w:t>Segment3</w:t>
-      </w:r>
-      <w:r>
-        <w:rPr>
-          <w:lang w:val="en-US"/>
-        </w:rPr>
-        <w:t xml:space="preserve">: Length = </w:t>
-      </w:r>
-      <w:r>
-        <w:rPr>
-          <w:lang w:val="en-US"/>
-        </w:rPr>
-        <w:t>1460</w:t>
-      </w:r>
-      <w:r>
-        <w:rPr>
-          <w:lang w:val="en-US"/>
-        </w:rPr>
-        <w:t xml:space="preserve"> </w:t>
-      </w:r>
-      <w:r>
-        <w:rPr>
-          <w:lang w:val="en-US"/>
-        </w:rPr>
-        <w:t>(1514)</w:t>
-      </w:r>
-    </w:p>
-    <w:p>
-      <w:pPr>
-        <w:pStyle w:val="Paragraphedeliste"/>
-        <w:rPr>
-          <w:lang w:val="en-US"/>
-        </w:rPr>
-      </w:pPr>
-      <w:r>
-        <w:rPr>
-          <w:lang w:val="en-US"/>
-        </w:rPr>
-        <w:t>Segment4</w:t>
-      </w:r>
-      <w:r>
-        <w:rPr>
-          <w:lang w:val="en-US"/>
-        </w:rPr>
-        <w:t xml:space="preserve">: Length = </w:t>
-      </w:r>
-      <w:r>
-        <w:rPr>
-          <w:lang w:val="en-US"/>
-        </w:rPr>
-        <w:t>1460</w:t>
-      </w:r>
-      <w:r>
-        <w:rPr>
-          <w:lang w:val="en-US"/>
-        </w:rPr>
-        <w:t xml:space="preserve"> </w:t>
-      </w:r>
-      <w:r>
-        <w:rPr>
-          <w:lang w:val="en-US"/>
-        </w:rPr>
-        <w:t>(1514)</w:t>
-      </w:r>
-    </w:p>
-    <w:p>
-      <w:pPr>
-        <w:pStyle w:val="Paragraphedeliste"/>
-        <w:rPr>
-          <w:lang w:val="en-US"/>
-        </w:rPr>
-      </w:pPr>
-      <w:r>
-        <w:rPr>
-          <w:lang w:val="en-US"/>
-        </w:rPr>
-        <w:t>Segment5</w:t>
-      </w:r>
-      <w:r>
-        <w:rPr>
-          <w:lang w:val="en-US"/>
-        </w:rPr>
-        <w:t xml:space="preserve">: Length = </w:t>
-      </w:r>
-      <w:r>
-        <w:rPr>
-          <w:lang w:val="en-US"/>
-        </w:rPr>
-        <w:t>1460</w:t>
-      </w:r>
-      <w:r>
-        <w:rPr>
-          <w:lang w:val="en-US"/>
-        </w:rPr>
-        <w:t xml:space="preserve"> </w:t>
-      </w:r>
-      <w:r>
-        <w:rPr>
-          <w:lang w:val="en-US"/>
-        </w:rPr>
-        <w:t>(1514)</w:t>
-      </w:r>
-    </w:p>
-    <w:p>
-      <w:pPr>
-        <w:pStyle w:val="Paragraphedeliste"/>
-        <w:rPr>
-          <w:lang w:val="en-US"/>
-        </w:rPr>
-      </w:pPr>
-      <w:r>
-        <w:rPr>
-          <w:lang w:val="en-US"/>
-        </w:rPr>
-        <w:t>Segment6</w:t>
-      </w:r>
-      <w:r>
-        <w:rPr>
-          <w:lang w:val="en-US"/>
-        </w:rPr>
-        <w:t xml:space="preserve">: Length = </w:t>
-      </w:r>
-      <w:r>
-        <w:rPr>
-          <w:lang w:val="en-US"/>
-        </w:rPr>
-        <w:t>1460 (1514)</w:t>
       </w:r>
     </w:p>
     <w:p>
@@ -1609,15 +1471,39 @@
           <w:lang w:val="en-US"/>
         </w:rPr>
         <w:lastRenderedPageBreak/>
-        <w:t>The minimum buffer size available in the trace is 5840, the one corresponding the handshake. The sender i</w:t>
-      </w:r>
-      <w:bookmarkStart w:id="0" w:name="_GoBack"/>
-      <w:bookmarkEnd w:id="0"/>
-      <w:r>
-        <w:rPr>
-          <w:lang w:val="en-US"/>
-        </w:rPr>
-        <w:t>s never throttle because the window size is always greater than 0.</w:t>
+        <w:t>The minimum amount is 5840 byte</w:t>
+      </w:r>
+      <w:r>
+        <w:rPr>
+          <w:lang w:val="en-US"/>
+        </w:rPr>
+        <w:t>s</w:t>
+      </w:r>
+      <w:r>
+        <w:rPr>
+          <w:lang w:val="en-US"/>
+        </w:rPr>
+        <w:t xml:space="preserve">, and it's advertised by the receiver during the handshake (it's in the Window Size field). Since it's always &gt; 0, it means there was no time </w:t>
+      </w:r>
+      <w:proofErr w:type="spellStart"/>
+      <w:r>
+        <w:rPr>
+          <w:lang w:val="en-US"/>
+        </w:rPr>
+        <w:t>t</w:t>
+      </w:r>
+      <w:proofErr w:type="spellEnd"/>
+      <w:r>
+        <w:rPr>
+          <w:lang w:val="en-US"/>
+        </w:rPr>
+        <w:t xml:space="preserve"> where the buffer was full.</w:t>
+      </w:r>
+      <w:r>
+        <w:rPr>
+          <w:lang w:val="en-US"/>
+        </w:rPr>
+        <w:t xml:space="preserve"> </w:t>
       </w:r>
     </w:p>
     <w:p>
@@ -1635,7 +1521,79 @@
         <w:rPr>
           <w:lang w:val="en-US"/>
         </w:rPr>
+        <w:t xml:space="preserve"> There are no retra</w:t>
+      </w:r>
+      <w:r>
+        <w:rPr>
+          <w:lang w:val="en-US"/>
+        </w:rPr>
+        <w:t>n</w:t>
+      </w:r>
+      <w:r>
+        <w:rPr>
+          <w:lang w:val="en-US"/>
+        </w:rPr>
+        <w:t>smission</w:t>
+      </w:r>
+      <w:r>
+        <w:rPr>
+          <w:lang w:val="en-US"/>
+        </w:rPr>
+        <w:t>s</w:t>
+      </w:r>
+      <w:r>
+        <w:rPr>
+          <w:lang w:val="en-US"/>
+        </w:rPr>
+        <w:t>. First</w:t>
+      </w:r>
+      <w:r>
+        <w:rPr>
+          <w:lang w:val="en-US"/>
+        </w:rPr>
+        <w:t>,</w:t>
+      </w:r>
+      <w:r>
+        <w:rPr>
+          <w:lang w:val="en-US"/>
+        </w:rPr>
+        <w:t xml:space="preserve"> I checked the window size, and since it's always &gt; 0, there is no packet drop. Then I checked for DUP ACKs, and in this trace we don't h</w:t>
+      </w:r>
+      <w:r>
+        <w:rPr>
+          <w:lang w:val="en-US"/>
+        </w:rPr>
+        <w:t>ave them. Finally, I checked if it</w:t>
+      </w:r>
+      <w:r>
+        <w:rPr>
+          <w:lang w:val="en-US"/>
+        </w:rPr>
+        <w:t xml:space="preserve"> has a duplicate sequence number at sender side, trying to find retra</w:t>
+      </w:r>
+      <w:r>
+        <w:rPr>
+          <w:lang w:val="en-US"/>
+        </w:rPr>
+        <w:t>n</w:t>
+      </w:r>
+      <w:r>
+        <w:rPr>
+          <w:lang w:val="en-US"/>
+        </w:rPr>
+        <w:t>smission</w:t>
+      </w:r>
+      <w:r>
+        <w:rPr>
+          <w:lang w:val="en-US"/>
+        </w:rPr>
         <w:t xml:space="preserve"> </w:t>
+      </w:r>
+      <w:r>
+        <w:rPr>
+          <w:lang w:val="en-US"/>
+        </w:rPr>
+        <w:t>a because of timeout.</w:t>
       </w:r>
     </w:p>
     <w:p>
@@ -1653,7 +1611,19 @@
         <w:rPr>
           <w:lang w:val="en-US"/>
         </w:rPr>
-        <w:t xml:space="preserve"> </w:t>
+        <w:t xml:space="preserve"> To do this, we should do an average on the difference between each pair of consecutive ACK number sent by the receiver, however it looks like it ackno</w:t>
+      </w:r>
+      <w:r>
+        <w:rPr>
+          <w:lang w:val="en-US"/>
+        </w:rPr>
+        <w:t>w</w:t>
+      </w:r>
+      <w:r>
+        <w:rPr>
+          <w:lang w:val="en-US"/>
+        </w:rPr>
+        <w:t>ledges about 2000 bytes at a time.</w:t>
       </w:r>
     </w:p>
     <w:p>
@@ -1667,6 +1637,1115 @@
           <w:lang w:val="en-US"/>
         </w:rPr>
       </w:pPr>
+      <w:r>
+        <w:rPr>
+          <w:lang w:val="en-US"/>
+        </w:rPr>
+        <w:t xml:space="preserve"> During the TCP connection the throughput is roughly 23KB/s. We calculated it by taking the total number of bytes sent, dividing it with the whole TCP connection time.</w:t>
+      </w:r>
+      <w:r>
+        <w:rPr>
+          <w:lang w:val="en-US"/>
+        </w:rPr>
+        <w:t xml:space="preserve"> (the precise calculation is: 177851/7.6 = 23KB/s</w:t>
+      </w:r>
+    </w:p>
+    <w:p>
+      <w:pPr>
+        <w:rPr>
+          <w:lang w:val="en-US"/>
+        </w:rPr>
+      </w:pPr>
+    </w:p>
+    <w:p>
+      <w:pPr>
+        <w:rPr>
+          <w:lang w:val="en-US"/>
+        </w:rPr>
+      </w:pPr>
+      <w:r>
+        <w:rPr>
+          <w:lang w:val="en-US"/>
+        </w:rPr>
+        <w:t>Task</w:t>
+      </w:r>
+      <w:r>
+        <w:rPr>
+          <w:lang w:val="en-US"/>
+        </w:rPr>
+        <w:t xml:space="preserve"> B:</w:t>
+      </w:r>
+    </w:p>
+    <w:p>
+      <w:pPr>
+        <w:pStyle w:val="Paragraphedeliste"/>
+        <w:numPr>
+          <w:ilvl w:val="0"/>
+          <w:numId w:val="1"/>
+        </w:numPr>
+        <w:jc w:val="both"/>
+        <w:rPr>
+          <w:lang w:val="en-US"/>
+        </w:rPr>
+      </w:pPr>
+      <w:r>
+        <w:rPr>
+          <w:lang w:val="en-US"/>
+        </w:rPr>
+        <w:t xml:space="preserve">First, the two graphs are very different. </w:t>
+      </w:r>
+    </w:p>
+    <w:p>
+      <w:pPr>
+        <w:pStyle w:val="Paragraphedeliste"/>
+        <w:jc w:val="both"/>
+        <w:rPr>
+          <w:lang w:val="en-US"/>
+        </w:rPr>
+      </w:pPr>
+      <w:r>
+        <w:rPr>
+          <w:lang w:val="en-US"/>
+        </w:rPr>
+        <w:t xml:space="preserve">The second one for example seems to apply the theoretical slow start mechanism. It starts by sending a lot of packets at a very fast speed, and then (probably after some </w:t>
+      </w:r>
+      <w:proofErr w:type="spellStart"/>
+      <w:r>
+        <w:rPr>
+          <w:lang w:val="en-US"/>
+        </w:rPr>
+        <w:t>treshold</w:t>
+      </w:r>
+      <w:proofErr w:type="spellEnd"/>
+      <w:r>
+        <w:rPr>
+          <w:lang w:val="en-US"/>
+        </w:rPr>
+        <w:t xml:space="preserve">) sends them linearly with the time. The window size at receiver size never decreases, so it's probable that the congestion phase never takes over. Moreover, </w:t>
+      </w:r>
+      <w:proofErr w:type="spellStart"/>
+      <w:r>
+        <w:rPr>
+          <w:lang w:val="en-US"/>
+        </w:rPr>
+        <w:t>besised</w:t>
+      </w:r>
+      <w:proofErr w:type="spellEnd"/>
+      <w:r>
+        <w:rPr>
+          <w:lang w:val="en-US"/>
+        </w:rPr>
+        <w:t xml:space="preserve"> just one </w:t>
+      </w:r>
+      <w:r>
+        <w:rPr>
+          <w:lang w:val="en-US"/>
+        </w:rPr>
+        <w:t>DUPACK</w:t>
+      </w:r>
+      <w:r>
+        <w:rPr>
+          <w:lang w:val="en-US"/>
+        </w:rPr>
+        <w:t xml:space="preserve"> (in figure 2b), there are no packet retransmission (since the number of the sequence number is always stri</w:t>
+      </w:r>
+      <w:r>
+        <w:rPr>
+          <w:lang w:val="en-US"/>
+        </w:rPr>
+        <w:t>ctly monotonically increasing).</w:t>
+      </w:r>
+      <w:r>
+        <w:rPr>
+          <w:lang w:val="en-US"/>
+        </w:rPr>
+        <w:t xml:space="preserve"> </w:t>
+      </w:r>
+      <w:r>
+        <w:rPr>
+          <w:lang w:val="en-US"/>
+        </w:rPr>
+        <w:t>However,</w:t>
+      </w:r>
+      <w:r>
+        <w:rPr>
+          <w:lang w:val="en-US"/>
+        </w:rPr>
+        <w:t xml:space="preserve"> the two implementations work differently since the first does</w:t>
+      </w:r>
+      <w:r>
+        <w:rPr>
+          <w:lang w:val="en-US"/>
+        </w:rPr>
+        <w:t>n't seem to use the AIMD phase.</w:t>
+      </w:r>
+    </w:p>
+    <w:p>
+      <w:pPr>
+        <w:pStyle w:val="Paragraphedeliste"/>
+        <w:jc w:val="both"/>
+        <w:rPr>
+          <w:lang w:val="en-US"/>
+        </w:rPr>
+      </w:pPr>
+    </w:p>
+    <w:p>
+      <w:pPr>
+        <w:pStyle w:val="Paragraphedeliste"/>
+        <w:numPr>
+          <w:ilvl w:val="0"/>
+          <w:numId w:val="1"/>
+        </w:numPr>
+        <w:jc w:val="both"/>
+        <w:rPr>
+          <w:lang w:val="en-US"/>
+        </w:rPr>
+      </w:pPr>
+      <w:r>
+        <w:rPr>
+          <w:lang w:val="en-US"/>
+        </w:rPr>
+        <w:t>The RWND is the number of bytes the receiver buffer can handle. This way, enables the congestion window (CWND) to determine the amount of data it can reliably transmit without an ACK. A sender can send unacknowledged data</w:t>
+      </w:r>
+      <w:r>
+        <w:rPr>
+          <w:lang w:val="en-US"/>
+        </w:rPr>
+        <w:t xml:space="preserve"> </w:t>
+      </w:r>
+      <w:proofErr w:type="gramStart"/>
+      <w:r>
+        <w:rPr>
+          <w:lang w:val="en-US"/>
+        </w:rPr>
+        <w:t>as long as</w:t>
+      </w:r>
+      <w:proofErr w:type="gramEnd"/>
+      <w:r>
+        <w:rPr>
+          <w:lang w:val="en-US"/>
+        </w:rPr>
+        <w:t xml:space="preserve"> it doesn't overflow</w:t>
+      </w:r>
+      <w:r>
+        <w:rPr>
+          <w:lang w:val="en-US"/>
+        </w:rPr>
+        <w:t xml:space="preserve"> the RWND. In that case, it </w:t>
+      </w:r>
+      <w:r>
+        <w:rPr>
+          <w:lang w:val="en-US"/>
+        </w:rPr>
+        <w:t>must</w:t>
+      </w:r>
+      <w:r>
+        <w:rPr>
+          <w:lang w:val="en-US"/>
+        </w:rPr>
+        <w:t xml:space="preserve"> wait for an ACK before sending other data, so that it will be sure not to fall into congestion avoidance mechanisms. The sender will adjust its "effective window" accordingly to the </w:t>
+      </w:r>
+      <w:proofErr w:type="spellStart"/>
+      <w:r>
+        <w:rPr>
+          <w:lang w:val="en-US"/>
+        </w:rPr>
+        <w:t>minumun</w:t>
+      </w:r>
+      <w:proofErr w:type="spellEnd"/>
+      <w:r>
+        <w:rPr>
+          <w:lang w:val="en-US"/>
+        </w:rPr>
+        <w:t xml:space="preserve"> value between (RWND and CWND).</w:t>
+      </w:r>
+    </w:p>
+    <w:p>
+      <w:pPr>
+        <w:pStyle w:val="Paragraphedeliste"/>
+        <w:rPr>
+          <w:lang w:val="en-US"/>
+        </w:rPr>
+      </w:pPr>
+    </w:p>
+    <w:p>
+      <w:pPr>
+        <w:pStyle w:val="Paragraphedeliste"/>
+        <w:numPr>
+          <w:ilvl w:val="0"/>
+          <w:numId w:val="1"/>
+        </w:numPr>
+        <w:jc w:val="both"/>
+      </w:pPr>
+      <w:r>
+        <w:rPr>
+          <w:lang w:val="en-US"/>
+        </w:rPr>
+        <w:t xml:space="preserve">From the traces is impossible to spot the CWND size. We can only assume that since in both traces, the sender never reduces its effective window (no CA mechanisms activated), then the CWND will never decrease. </w:t>
+      </w:r>
+      <w:r>
+        <w:t xml:space="preserve">(MA PERCHE AUMENTA SEMPRE IL NUMERO DI BYTE MANDATI IN MANIERA LINEARE ?? SIGNIFICA CHE LA RWND STA AUMENTANDO ?? </w:t>
+      </w:r>
+      <w:r>
+        <w:rPr>
+          <w:lang w:val="en-US"/>
+        </w:rPr>
+        <w:t xml:space="preserve">IO NON LO VEDO DAL COSO, ANZI RIMANE LA STESSA…SIGNIFICA CHE ALLORA LA MIA EFFECTIVE WINDOW </w:t>
+      </w:r>
+      <w:proofErr w:type="gramStart"/>
+      <w:r>
+        <w:rPr>
+          <w:lang w:val="en-US"/>
+        </w:rPr>
+        <w:t>( O</w:t>
+      </w:r>
+      <w:proofErr w:type="gramEnd"/>
+      <w:r>
+        <w:rPr>
+          <w:lang w:val="en-US"/>
+        </w:rPr>
+        <w:t xml:space="preserve"> CWND </w:t>
+      </w:r>
+      <w:proofErr w:type="spellStart"/>
+      <w:r>
+        <w:rPr>
+          <w:lang w:val="en-US"/>
+        </w:rPr>
+        <w:t>perche</w:t>
+      </w:r>
+      <w:proofErr w:type="spellEnd"/>
+      <w:r>
+        <w:rPr>
+          <w:lang w:val="en-US"/>
+        </w:rPr>
+        <w:t xml:space="preserve"> </w:t>
+      </w:r>
+      <w:proofErr w:type="spellStart"/>
+      <w:r>
+        <w:rPr>
+          <w:lang w:val="en-US"/>
+        </w:rPr>
+        <w:t>rwnd</w:t>
+      </w:r>
+      <w:proofErr w:type="spellEnd"/>
+      <w:r>
+        <w:rPr>
+          <w:lang w:val="en-US"/>
+        </w:rPr>
+        <w:t xml:space="preserve"> </w:t>
+      </w:r>
+      <w:proofErr w:type="spellStart"/>
+      <w:r>
+        <w:rPr>
+          <w:lang w:val="en-US"/>
+        </w:rPr>
+        <w:t>sta</w:t>
+      </w:r>
+      <w:proofErr w:type="spellEnd"/>
+      <w:r>
+        <w:rPr>
+          <w:lang w:val="en-US"/>
+        </w:rPr>
+        <w:t xml:space="preserve"> </w:t>
+      </w:r>
+      <w:proofErr w:type="spellStart"/>
+      <w:r>
+        <w:rPr>
+          <w:lang w:val="en-US"/>
+        </w:rPr>
+        <w:t>sempre</w:t>
+      </w:r>
+      <w:proofErr w:type="spellEnd"/>
+      <w:r>
+        <w:rPr>
+          <w:lang w:val="en-US"/>
+        </w:rPr>
+        <w:t xml:space="preserve"> al top IN QUESTO CASO ) AUMENTA.</w:t>
+      </w:r>
+    </w:p>
+    <w:p>
+      <w:pPr>
+        <w:pStyle w:val="Paragraphedeliste"/>
+      </w:pPr>
+    </w:p>
+    <w:p>
+      <w:pPr>
+        <w:jc w:val="both"/>
+      </w:pPr>
+      <w:r>
+        <w:t>Task C :</w:t>
+      </w:r>
+    </w:p>
+    <w:p>
+      <w:pPr>
+        <w:pStyle w:val="Paragraphedeliste"/>
+        <w:rPr>
+          <w:lang w:val="en-US"/>
+        </w:rPr>
+      </w:pPr>
+    </w:p>
+    <w:p>
+      <w:pPr>
+        <w:pStyle w:val="Paragraphedeliste"/>
+        <w:numPr>
+          <w:ilvl w:val="0"/>
+          <w:numId w:val="1"/>
+        </w:numPr>
+        <w:jc w:val="both"/>
+        <w:rPr>
+          <w:lang w:val="en-US"/>
+        </w:rPr>
+      </w:pPr>
+      <w:r>
+        <w:rPr>
+          <w:lang w:val="en-US"/>
+        </w:rPr>
+        <w:t>The TCP is fair, in the sense that for each connection it will use pretty much the same amount of bandwidth. Supposing no other connection are going on the client, since the bandwidth in this case is equally shared, it will be 4 * throughput</w:t>
+      </w:r>
+      <w:r>
+        <w:rPr>
+          <w:lang w:val="en-US"/>
+        </w:rPr>
+        <w:t>.</w:t>
+      </w:r>
+    </w:p>
+    <w:p>
+      <w:pPr>
+        <w:pStyle w:val="Paragraphedeliste"/>
+        <w:jc w:val="both"/>
+        <w:rPr>
+          <w:lang w:val="en-US"/>
+        </w:rPr>
+      </w:pPr>
+      <w:r>
+        <w:rPr>
+          <w:lang w:val="en-US"/>
+        </w:rPr>
+        <w:t>Throughput is approximately: 317KB/s for all connections.</w:t>
+      </w:r>
+    </w:p>
+    <w:p>
+      <w:pPr>
+        <w:pStyle w:val="Paragraphedeliste"/>
+        <w:jc w:val="both"/>
+        <w:rPr>
+          <w:lang w:val="en-US"/>
+        </w:rPr>
+      </w:pPr>
+    </w:p>
+    <w:p>
+      <w:pPr>
+        <w:pStyle w:val="Paragraphedeliste"/>
+        <w:numPr>
+          <w:ilvl w:val="0"/>
+          <w:numId w:val="1"/>
+        </w:numPr>
+        <w:jc w:val="both"/>
+        <w:rPr>
+          <w:lang w:val="en-US"/>
+        </w:rPr>
+      </w:pPr>
+    </w:p>
+    <w:tbl>
+      <w:tblPr>
+        <w:tblStyle w:val="Grilledutableau"/>
+        <w:tblW w:w="0" w:type="auto"/>
+        <w:tblInd w:w="720" w:type="dxa"/>
+        <w:tblLook w:val="04A0" w:firstRow="1" w:lastRow="0" w:firstColumn="1" w:lastColumn="0" w:noHBand="0" w:noVBand="1"/>
+      </w:tblPr>
+      <w:tblGrid>
+        <w:gridCol w:w="4169"/>
+        <w:gridCol w:w="4173"/>
+      </w:tblGrid>
+      <w:tr>
+        <w:tc>
+          <w:tcPr>
+            <w:tcW w:w="4531" w:type="dxa"/>
+          </w:tcPr>
+          <w:p>
+            <w:pPr>
+              <w:pStyle w:val="Paragraphedeliste"/>
+              <w:ind w:left="0"/>
+              <w:jc w:val="both"/>
+              <w:rPr>
+                <w:b/>
+                <w:lang w:val="en-US"/>
+              </w:rPr>
+            </w:pPr>
+            <w:r>
+              <w:rPr>
+                <w:b/>
+                <w:lang w:val="en-US"/>
+              </w:rPr>
+              <w:t>Connection</w:t>
+            </w:r>
+          </w:p>
+        </w:tc>
+        <w:tc>
+          <w:tcPr>
+            <w:tcW w:w="4531" w:type="dxa"/>
+          </w:tcPr>
+          <w:p>
+            <w:pPr>
+              <w:pStyle w:val="Paragraphedeliste"/>
+              <w:ind w:left="0"/>
+              <w:jc w:val="both"/>
+              <w:rPr>
+                <w:b/>
+                <w:lang w:val="en-US"/>
+              </w:rPr>
+            </w:pPr>
+            <w:r>
+              <w:rPr>
+                <w:b/>
+                <w:lang w:val="en-US"/>
+              </w:rPr>
+              <w:t>Throughput</w:t>
+            </w:r>
+          </w:p>
+        </w:tc>
+      </w:tr>
+      <w:tr>
+        <w:tc>
+          <w:tcPr>
+            <w:tcW w:w="4531" w:type="dxa"/>
+          </w:tcPr>
+          <w:p>
+            <w:pPr>
+              <w:pStyle w:val="Paragraphedeliste"/>
+              <w:ind w:left="0"/>
+              <w:jc w:val="center"/>
+              <w:rPr>
+                <w:lang w:val="en-US"/>
+              </w:rPr>
+            </w:pPr>
+            <w:r>
+              <w:rPr>
+                <w:lang w:val="en-US"/>
+              </w:rPr>
+              <w:t>1</w:t>
+            </w:r>
+          </w:p>
+        </w:tc>
+        <w:tc>
+          <w:tcPr>
+            <w:tcW w:w="4531" w:type="dxa"/>
+          </w:tcPr>
+          <w:p>
+            <w:pPr>
+              <w:pStyle w:val="Paragraphedeliste"/>
+              <w:ind w:left="0"/>
+              <w:jc w:val="center"/>
+              <w:rPr>
+                <w:lang w:val="en-US"/>
+              </w:rPr>
+            </w:pPr>
+            <w:r>
+              <w:rPr>
+                <w:lang w:val="en-US"/>
+              </w:rPr>
+              <w:t>2903</w:t>
+            </w:r>
+            <w:r>
+              <w:rPr>
+                <w:lang w:val="en-US"/>
+              </w:rPr>
+              <w:t>,</w:t>
+            </w:r>
+            <w:r>
+              <w:rPr>
+                <w:lang w:val="en-US"/>
+              </w:rPr>
+              <w:t>545</w:t>
+            </w:r>
+            <w:r>
+              <w:rPr>
+                <w:lang w:val="en-US"/>
+              </w:rPr>
+              <w:t xml:space="preserve"> KB/s</w:t>
+            </w:r>
+          </w:p>
+        </w:tc>
+      </w:tr>
+      <w:tr>
+        <w:tc>
+          <w:tcPr>
+            <w:tcW w:w="4531" w:type="dxa"/>
+          </w:tcPr>
+          <w:p>
+            <w:pPr>
+              <w:pStyle w:val="Paragraphedeliste"/>
+              <w:ind w:left="0"/>
+              <w:jc w:val="center"/>
+              <w:rPr>
+                <w:lang w:val="en-US"/>
+              </w:rPr>
+            </w:pPr>
+            <w:r>
+              <w:rPr>
+                <w:lang w:val="en-US"/>
+              </w:rPr>
+              <w:t>2</w:t>
+            </w:r>
+          </w:p>
+        </w:tc>
+        <w:tc>
+          <w:tcPr>
+            <w:tcW w:w="4531" w:type="dxa"/>
+          </w:tcPr>
+          <w:p>
+            <w:pPr>
+              <w:pStyle w:val="Paragraphedeliste"/>
+              <w:ind w:left="0"/>
+              <w:jc w:val="center"/>
+              <w:rPr>
+                <w:lang w:val="en-US"/>
+              </w:rPr>
+            </w:pPr>
+            <w:r>
+              <w:rPr>
+                <w:lang w:val="en-US"/>
+              </w:rPr>
+              <w:t>1955,509</w:t>
+            </w:r>
+            <w:r>
+              <w:rPr>
+                <w:lang w:val="en-US"/>
+              </w:rPr>
+              <w:t xml:space="preserve"> </w:t>
+            </w:r>
+            <w:r>
+              <w:rPr>
+                <w:lang w:val="en-US"/>
+              </w:rPr>
+              <w:t>KB/s</w:t>
+            </w:r>
+          </w:p>
+        </w:tc>
+      </w:tr>
+      <w:tr>
+        <w:tc>
+          <w:tcPr>
+            <w:tcW w:w="4531" w:type="dxa"/>
+          </w:tcPr>
+          <w:p>
+            <w:pPr>
+              <w:pStyle w:val="Paragraphedeliste"/>
+              <w:ind w:left="0"/>
+              <w:jc w:val="center"/>
+              <w:rPr>
+                <w:lang w:val="en-US"/>
+              </w:rPr>
+            </w:pPr>
+            <w:r>
+              <w:rPr>
+                <w:lang w:val="en-US"/>
+              </w:rPr>
+              <w:t>3</w:t>
+            </w:r>
+          </w:p>
+        </w:tc>
+        <w:tc>
+          <w:tcPr>
+            <w:tcW w:w="4531" w:type="dxa"/>
+          </w:tcPr>
+          <w:p>
+            <w:pPr>
+              <w:pStyle w:val="Paragraphedeliste"/>
+              <w:ind w:left="0"/>
+              <w:jc w:val="center"/>
+              <w:rPr>
+                <w:lang w:val="en-US"/>
+              </w:rPr>
+            </w:pPr>
+            <w:r>
+              <w:rPr>
+                <w:lang w:val="en-US"/>
+              </w:rPr>
+              <w:t>1687</w:t>
+            </w:r>
+            <w:r>
+              <w:rPr>
+                <w:lang w:val="en-US"/>
+              </w:rPr>
+              <w:t>,</w:t>
+            </w:r>
+            <w:r>
+              <w:rPr>
+                <w:lang w:val="en-US"/>
+              </w:rPr>
+              <w:t>717</w:t>
+            </w:r>
+            <w:r>
+              <w:rPr>
+                <w:lang w:val="en-US"/>
+              </w:rPr>
+              <w:t xml:space="preserve"> </w:t>
+            </w:r>
+            <w:r>
+              <w:rPr>
+                <w:lang w:val="en-US"/>
+              </w:rPr>
+              <w:t>KB/s</w:t>
+            </w:r>
+          </w:p>
+        </w:tc>
+      </w:tr>
+      <w:tr>
+        <w:tc>
+          <w:tcPr>
+            <w:tcW w:w="4531" w:type="dxa"/>
+          </w:tcPr>
+          <w:p>
+            <w:pPr>
+              <w:pStyle w:val="Paragraphedeliste"/>
+              <w:ind w:left="0"/>
+              <w:jc w:val="center"/>
+              <w:rPr>
+                <w:lang w:val="en-US"/>
+              </w:rPr>
+            </w:pPr>
+            <w:r>
+              <w:rPr>
+                <w:lang w:val="en-US"/>
+              </w:rPr>
+              <w:t>4</w:t>
+            </w:r>
+          </w:p>
+        </w:tc>
+        <w:tc>
+          <w:tcPr>
+            <w:tcW w:w="4531" w:type="dxa"/>
+          </w:tcPr>
+          <w:p>
+            <w:pPr>
+              <w:pStyle w:val="Paragraphedeliste"/>
+              <w:ind w:left="0"/>
+              <w:jc w:val="center"/>
+              <w:rPr>
+                <w:lang w:val="en-US"/>
+              </w:rPr>
+            </w:pPr>
+            <w:r>
+              <w:rPr>
+                <w:lang w:val="en-US"/>
+              </w:rPr>
+              <w:t>1559</w:t>
+            </w:r>
+            <w:r>
+              <w:rPr>
+                <w:lang w:val="en-US"/>
+              </w:rPr>
+              <w:t>,</w:t>
+            </w:r>
+            <w:r>
+              <w:rPr>
+                <w:lang w:val="en-US"/>
+              </w:rPr>
+              <w:t>872</w:t>
+            </w:r>
+            <w:r>
+              <w:rPr>
+                <w:lang w:val="en-US"/>
+              </w:rPr>
+              <w:t xml:space="preserve"> </w:t>
+            </w:r>
+            <w:r>
+              <w:rPr>
+                <w:lang w:val="en-US"/>
+              </w:rPr>
+              <w:t>KB/s</w:t>
+            </w:r>
+          </w:p>
+        </w:tc>
+      </w:tr>
+      <w:tr>
+        <w:tc>
+          <w:tcPr>
+            <w:tcW w:w="4531" w:type="dxa"/>
+          </w:tcPr>
+          <w:p>
+            <w:pPr>
+              <w:pStyle w:val="Paragraphedeliste"/>
+              <w:ind w:left="0"/>
+              <w:jc w:val="center"/>
+              <w:rPr>
+                <w:lang w:val="en-US"/>
+              </w:rPr>
+            </w:pPr>
+            <w:r>
+              <w:rPr>
+                <w:lang w:val="en-US"/>
+              </w:rPr>
+              <w:t>5</w:t>
+            </w:r>
+          </w:p>
+        </w:tc>
+        <w:tc>
+          <w:tcPr>
+            <w:tcW w:w="4531" w:type="dxa"/>
+          </w:tcPr>
+          <w:p>
+            <w:pPr>
+              <w:pStyle w:val="Paragraphedeliste"/>
+              <w:ind w:left="0"/>
+              <w:jc w:val="center"/>
+              <w:rPr>
+                <w:lang w:val="en-US"/>
+              </w:rPr>
+            </w:pPr>
+            <w:r>
+              <w:rPr>
+                <w:lang w:val="en-US"/>
+              </w:rPr>
+              <w:t>1206</w:t>
+            </w:r>
+            <w:r>
+              <w:rPr>
+                <w:lang w:val="en-US"/>
+              </w:rPr>
+              <w:t>,</w:t>
+            </w:r>
+            <w:r>
+              <w:rPr>
+                <w:lang w:val="en-US"/>
+              </w:rPr>
+              <w:t>785</w:t>
+            </w:r>
+            <w:r>
+              <w:rPr>
+                <w:lang w:val="en-US"/>
+              </w:rPr>
+              <w:t xml:space="preserve"> </w:t>
+            </w:r>
+            <w:r>
+              <w:rPr>
+                <w:lang w:val="en-US"/>
+              </w:rPr>
+              <w:t>KB/s</w:t>
+            </w:r>
+          </w:p>
+        </w:tc>
+      </w:tr>
+      <w:tr>
+        <w:tc>
+          <w:tcPr>
+            <w:tcW w:w="4531" w:type="dxa"/>
+          </w:tcPr>
+          <w:p>
+            <w:pPr>
+              <w:pStyle w:val="Paragraphedeliste"/>
+              <w:ind w:left="0"/>
+              <w:jc w:val="center"/>
+              <w:rPr>
+                <w:lang w:val="en-US"/>
+              </w:rPr>
+            </w:pPr>
+            <w:r>
+              <w:rPr>
+                <w:lang w:val="en-US"/>
+              </w:rPr>
+              <w:t>6</w:t>
+            </w:r>
+          </w:p>
+        </w:tc>
+        <w:tc>
+          <w:tcPr>
+            <w:tcW w:w="4531" w:type="dxa"/>
+          </w:tcPr>
+          <w:p>
+            <w:pPr>
+              <w:pStyle w:val="Paragraphedeliste"/>
+              <w:ind w:left="0"/>
+              <w:jc w:val="center"/>
+              <w:rPr>
+                <w:lang w:val="en-US"/>
+              </w:rPr>
+            </w:pPr>
+            <w:r>
+              <w:rPr>
+                <w:lang w:val="en-US"/>
+              </w:rPr>
+              <w:t>784</w:t>
+            </w:r>
+            <w:r>
+              <w:rPr>
+                <w:lang w:val="en-US"/>
+              </w:rPr>
+              <w:t>,</w:t>
+            </w:r>
+            <w:r>
+              <w:rPr>
+                <w:lang w:val="en-US"/>
+              </w:rPr>
+              <w:t>941</w:t>
+            </w:r>
+            <w:r>
+              <w:rPr>
+                <w:lang w:val="en-US"/>
+              </w:rPr>
+              <w:t xml:space="preserve"> </w:t>
+            </w:r>
+            <w:r>
+              <w:rPr>
+                <w:lang w:val="en-US"/>
+              </w:rPr>
+              <w:t>KB/s</w:t>
+            </w:r>
+          </w:p>
+        </w:tc>
+      </w:tr>
+      <w:tr>
+        <w:tc>
+          <w:tcPr>
+            <w:tcW w:w="4531" w:type="dxa"/>
+          </w:tcPr>
+          <w:p>
+            <w:pPr>
+              <w:pStyle w:val="Paragraphedeliste"/>
+              <w:ind w:left="0"/>
+              <w:jc w:val="center"/>
+              <w:rPr>
+                <w:lang w:val="en-US"/>
+              </w:rPr>
+            </w:pPr>
+            <w:r>
+              <w:rPr>
+                <w:lang w:val="en-US"/>
+              </w:rPr>
+              <w:t>7</w:t>
+            </w:r>
+          </w:p>
+        </w:tc>
+        <w:tc>
+          <w:tcPr>
+            <w:tcW w:w="4531" w:type="dxa"/>
+          </w:tcPr>
+          <w:p>
+            <w:pPr>
+              <w:pStyle w:val="Paragraphedeliste"/>
+              <w:ind w:left="0"/>
+              <w:jc w:val="center"/>
+              <w:rPr>
+                <w:lang w:val="en-US"/>
+              </w:rPr>
+            </w:pPr>
+            <w:r>
+              <w:rPr>
+                <w:lang w:val="en-US"/>
+              </w:rPr>
+              <w:t>730</w:t>
+            </w:r>
+            <w:r>
+              <w:rPr>
+                <w:lang w:val="en-US"/>
+              </w:rPr>
+              <w:t>,</w:t>
+            </w:r>
+            <w:r>
+              <w:rPr>
+                <w:lang w:val="en-US"/>
+              </w:rPr>
+              <w:t xml:space="preserve">499 </w:t>
+            </w:r>
+            <w:r>
+              <w:rPr>
+                <w:lang w:val="en-US"/>
+              </w:rPr>
+              <w:t>KB/s</w:t>
+            </w:r>
+          </w:p>
+        </w:tc>
+      </w:tr>
+      <w:tr>
+        <w:tc>
+          <w:tcPr>
+            <w:tcW w:w="4531" w:type="dxa"/>
+          </w:tcPr>
+          <w:p>
+            <w:pPr>
+              <w:pStyle w:val="Paragraphedeliste"/>
+              <w:ind w:left="0"/>
+              <w:jc w:val="center"/>
+              <w:rPr>
+                <w:lang w:val="en-US"/>
+              </w:rPr>
+            </w:pPr>
+            <w:r>
+              <w:rPr>
+                <w:lang w:val="en-US"/>
+              </w:rPr>
+              <w:t>8</w:t>
+            </w:r>
+          </w:p>
+        </w:tc>
+        <w:tc>
+          <w:tcPr>
+            <w:tcW w:w="4531" w:type="dxa"/>
+          </w:tcPr>
+          <w:p>
+            <w:pPr>
+              <w:pStyle w:val="Paragraphedeliste"/>
+              <w:ind w:left="0"/>
+              <w:jc w:val="center"/>
+              <w:rPr>
+                <w:lang w:val="en-US"/>
+              </w:rPr>
+            </w:pPr>
+            <w:r>
+              <w:rPr>
+                <w:lang w:val="en-US"/>
+              </w:rPr>
+              <w:t>480</w:t>
+            </w:r>
+            <w:r>
+              <w:rPr>
+                <w:lang w:val="en-US"/>
+              </w:rPr>
+              <w:t>,</w:t>
+            </w:r>
+            <w:r>
+              <w:rPr>
+                <w:lang w:val="en-US"/>
+              </w:rPr>
+              <w:t xml:space="preserve">143 </w:t>
+            </w:r>
+            <w:r>
+              <w:rPr>
+                <w:lang w:val="en-US"/>
+              </w:rPr>
+              <w:t>KB/s</w:t>
+            </w:r>
+          </w:p>
+        </w:tc>
+      </w:tr>
+      <w:tr>
+        <w:tc>
+          <w:tcPr>
+            <w:tcW w:w="4531" w:type="dxa"/>
+          </w:tcPr>
+          <w:p>
+            <w:pPr>
+              <w:pStyle w:val="Paragraphedeliste"/>
+              <w:ind w:left="0"/>
+              <w:jc w:val="center"/>
+              <w:rPr>
+                <w:lang w:val="en-US"/>
+              </w:rPr>
+            </w:pPr>
+            <w:r>
+              <w:rPr>
+                <w:lang w:val="en-US"/>
+              </w:rPr>
+              <w:t>9</w:t>
+            </w:r>
+          </w:p>
+        </w:tc>
+        <w:tc>
+          <w:tcPr>
+            <w:tcW w:w="4531" w:type="dxa"/>
+          </w:tcPr>
+          <w:p>
+            <w:pPr>
+              <w:pStyle w:val="Paragraphedeliste"/>
+              <w:ind w:left="0"/>
+              <w:jc w:val="center"/>
+              <w:rPr>
+                <w:lang w:val="en-US"/>
+              </w:rPr>
+            </w:pPr>
+            <w:r>
+              <w:rPr>
+                <w:lang w:val="en-US"/>
+              </w:rPr>
+              <w:t>435</w:t>
+            </w:r>
+            <w:r>
+              <w:rPr>
+                <w:lang w:val="en-US"/>
+              </w:rPr>
+              <w:t>,</w:t>
+            </w:r>
+            <w:r>
+              <w:rPr>
+                <w:lang w:val="en-US"/>
+              </w:rPr>
+              <w:t>805</w:t>
+            </w:r>
+            <w:r>
+              <w:rPr>
+                <w:lang w:val="en-US"/>
+              </w:rPr>
+              <w:t xml:space="preserve"> </w:t>
+            </w:r>
+            <w:r>
+              <w:rPr>
+                <w:lang w:val="en-US"/>
+              </w:rPr>
+              <w:t>KB/s</w:t>
+            </w:r>
+          </w:p>
+        </w:tc>
+      </w:tr>
+    </w:tbl>
+    <w:p>
+      <w:pPr>
+        <w:pStyle w:val="Paragraphedeliste"/>
+        <w:jc w:val="both"/>
+        <w:rPr>
+          <w:lang w:val="en-US"/>
+        </w:rPr>
+      </w:pPr>
+    </w:p>
+    <w:p>
+      <w:pPr>
+        <w:pStyle w:val="Paragraphedeliste"/>
+        <w:jc w:val="both"/>
+        <w:rPr>
+          <w:lang w:val="en-US"/>
+        </w:rPr>
+      </w:pPr>
+      <w:r>
+        <w:rPr>
+          <w:lang w:val="en-US"/>
+        </w:rPr>
+        <w:t xml:space="preserve">Supposing that the TCP is fair, it will give each connection the same amount of bandwidth. The reason of the low throughput is because of the </w:t>
+      </w:r>
+      <w:r>
+        <w:rPr>
+          <w:lang w:val="en-US"/>
+        </w:rPr>
+        <w:t>Round-</w:t>
+      </w:r>
+      <w:r>
+        <w:rPr>
+          <w:lang w:val="en-US"/>
+        </w:rPr>
+        <w:t xml:space="preserve">Trip </w:t>
+      </w:r>
+      <w:r>
+        <w:rPr>
+          <w:lang w:val="en-US"/>
+        </w:rPr>
+        <w:t>Time</w:t>
+      </w:r>
+      <w:r>
+        <w:rPr>
+          <w:lang w:val="en-US"/>
+        </w:rPr>
+        <w:t>.</w:t>
+      </w:r>
+    </w:p>
+    <w:p>
+      <w:pPr>
+        <w:pStyle w:val="Paragraphedeliste"/>
+        <w:jc w:val="both"/>
+        <w:rPr>
+          <w:lang w:val="en-US"/>
+        </w:rPr>
+      </w:pPr>
+      <w:bookmarkStart w:id="0" w:name="_GoBack"/>
+      <w:bookmarkEnd w:id="0"/>
     </w:p>
     <w:sectPr>
       <w:pgSz w:w="11906" w:h="16838"/>

</xml_diff>

<commit_message>
page layout, answer to question 18, and Task A first paragraph
</commit_message>
<xml_diff>
--- a/assignment3/Report.docx
+++ b/assignment3/Report.docx
@@ -4,10 +4,202 @@
   <w:body>
     <w:p>
       <w:pPr>
+        <w:rPr>
+          <w:lang w:val="en-US"/>
+        </w:rPr>
+      </w:pPr>
+      <w:r>
+        <w:rPr>
+          <w:lang w:val="en-US"/>
+        </w:rPr>
+        <w:t>TD</w:t>
+      </w:r>
+      <w:r>
+        <w:rPr>
+          <w:lang w:val="en-US"/>
+        </w:rPr>
+        <w:t>T</w:t>
+      </w:r>
+      <w:r>
+        <w:rPr>
+          <w:lang w:val="en-US"/>
+        </w:rPr>
+        <w:t>S</w:t>
+      </w:r>
+      <w:r>
+        <w:rPr>
+          <w:lang w:val="en-US"/>
+        </w:rPr>
+        <w:t>06 – Computer Networks</w:t>
+      </w:r>
+    </w:p>
+    <w:p>
+      <w:pPr>
+        <w:rPr>
+          <w:lang w:val="en-US"/>
+        </w:rPr>
+      </w:pPr>
+    </w:p>
+    <w:p>
+      <w:pPr>
+        <w:rPr>
+          <w:lang w:val="en-US"/>
+        </w:rPr>
+      </w:pPr>
+    </w:p>
+    <w:p>
+      <w:pPr>
+        <w:rPr>
+          <w:lang w:val="en-US"/>
+        </w:rPr>
+      </w:pPr>
+    </w:p>
+    <w:p>
+      <w:pPr>
         <w:pStyle w:val="Titre1"/>
-      </w:pPr>
-      <w:r>
-        <w:t>TCP Basics :</w:t>
+        <w:jc w:val="center"/>
+        <w:rPr>
+          <w:lang w:val="en-US"/>
+        </w:rPr>
+      </w:pPr>
+      <w:r>
+        <w:rPr>
+          <w:lang w:val="en-US"/>
+        </w:rPr>
+        <w:t>Transmission Control Protocol (TCP)</w:t>
+      </w:r>
+    </w:p>
+    <w:p>
+      <w:pPr>
+        <w:rPr>
+          <w:lang w:val="en-US"/>
+        </w:rPr>
+      </w:pPr>
+    </w:p>
+    <w:p>
+      <w:pPr>
+        <w:rPr>
+          <w:lang w:val="en-US"/>
+        </w:rPr>
+      </w:pPr>
+    </w:p>
+    <w:p>
+      <w:pPr>
+        <w:rPr>
+          <w:lang w:val="en-US"/>
+        </w:rPr>
+      </w:pPr>
+    </w:p>
+    <w:p>
+      <w:pPr>
+        <w:rPr>
+          <w:lang w:val="en-US"/>
+        </w:rPr>
+      </w:pPr>
+    </w:p>
+    <w:p>
+      <w:pPr>
+        <w:rPr>
+          <w:lang w:val="en-US"/>
+        </w:rPr>
+      </w:pPr>
+    </w:p>
+    <w:p>
+      <w:pPr>
+        <w:rPr>
+          <w:lang w:val="en-US"/>
+        </w:rPr>
+      </w:pPr>
+    </w:p>
+    <w:p>
+      <w:pPr>
+        <w:rPr>
+          <w:lang w:val="en-US"/>
+        </w:rPr>
+      </w:pPr>
+    </w:p>
+    <w:p>
+      <w:pPr>
+        <w:rPr>
+          <w:lang w:val="en-US"/>
+        </w:rPr>
+      </w:pPr>
+    </w:p>
+    <w:p>
+      <w:pPr>
+        <w:rPr>
+          <w:lang w:val="en-US"/>
+        </w:rPr>
+      </w:pPr>
+    </w:p>
+    <w:p>
+      <w:pPr>
+        <w:rPr>
+          <w:lang w:val="en-US"/>
+        </w:rPr>
+      </w:pPr>
+    </w:p>
+    <w:p>
+      <w:pPr>
+        <w:rPr>
+          <w:lang w:val="en-US"/>
+        </w:rPr>
+      </w:pPr>
+    </w:p>
+    <w:p>
+      <w:pPr>
+        <w:pStyle w:val="Titre1"/>
+        <w:jc w:val="center"/>
+        <w:rPr>
+          <w:lang w:val="en-US"/>
+        </w:rPr>
+      </w:pPr>
+      <w:r>
+        <w:rPr>
+          <w:lang w:val="en-US"/>
+        </w:rPr>
+        <w:t>Assignment 3</w:t>
+      </w:r>
+    </w:p>
+    <w:p>
+      <w:pPr>
+        <w:rPr>
+          <w:lang w:val="en-US"/>
+        </w:rPr>
+      </w:pPr>
+    </w:p>
+    <w:p>
+      <w:pPr>
+        <w:rPr>
+          <w:lang w:val="en-US"/>
+        </w:rPr>
+      </w:pPr>
+      <w:r>
+        <w:rPr>
+          <w:lang w:val="en-US"/>
+        </w:rPr>
+        <w:br w:type="page"/>
+      </w:r>
+    </w:p>
+    <w:p>
+      <w:pPr>
+        <w:pStyle w:val="Titre2"/>
+        <w:rPr>
+          <w:lang w:val="en-US"/>
+        </w:rPr>
+      </w:pPr>
+      <w:r>
+        <w:rPr>
+          <w:lang w:val="en-US"/>
+        </w:rPr>
+        <w:lastRenderedPageBreak/>
+        <w:t>TCP Basics</w:t>
+      </w:r>
+      <w:r>
+        <w:rPr>
+          <w:lang w:val="en-US"/>
+        </w:rPr>
+        <w:t>:</w:t>
       </w:r>
     </w:p>
     <w:p>
@@ -175,7 +367,7 @@
         <w:rPr>
           <w:lang w:val="en-US"/>
         </w:rPr>
-        <w:t xml:space="preserve"> field is 232129013 (which is the sequence number of the TCP SYN segment+1).</w:t>
+        <w:t xml:space="preserve"> field is 232129013.</w:t>
       </w:r>
     </w:p>
     <w:p>
@@ -1649,31 +1841,106 @@
         </w:rPr>
         <w:t xml:space="preserve"> (the precise calculation is: 177851/7.6 = 23KB/s</w:t>
       </w:r>
-    </w:p>
-    <w:p>
-      <w:pPr>
-        <w:rPr>
-          <w:lang w:val="en-US"/>
-        </w:rPr>
-      </w:pPr>
-    </w:p>
-    <w:p>
-      <w:pPr>
-        <w:rPr>
-          <w:lang w:val="en-US"/>
-        </w:rPr>
-      </w:pPr>
-      <w:r>
-        <w:rPr>
-          <w:lang w:val="en-US"/>
-        </w:rPr>
-        <w:t>Task</w:t>
-      </w:r>
-      <w:r>
-        <w:rPr>
-          <w:lang w:val="en-US"/>
-        </w:rPr>
-        <w:t xml:space="preserve"> B:</w:t>
+      <w:r>
+        <w:rPr>
+          <w:lang w:val="en-US"/>
+        </w:rPr>
+        <w:t>)</w:t>
+      </w:r>
+    </w:p>
+    <w:p>
+      <w:pPr>
+        <w:rPr>
+          <w:lang w:val="en-US"/>
+        </w:rPr>
+      </w:pPr>
+      <w:r>
+        <w:rPr>
+          <w:lang w:val="en-US"/>
+        </w:rPr>
+        <w:t>Paragraphs:</w:t>
+      </w:r>
+    </w:p>
+    <w:p>
+      <w:pPr>
+        <w:rPr>
+          <w:lang w:val="en-US"/>
+        </w:rPr>
+      </w:pPr>
+      <w:r>
+        <w:rPr>
+          <w:lang w:val="en-US"/>
+        </w:rPr>
+        <w:tab/>
+      </w:r>
+      <w:r>
+        <w:rPr>
+          <w:lang w:val="en-US"/>
+        </w:rPr>
+        <w:t xml:space="preserve">At </w:t>
+      </w:r>
+      <w:proofErr w:type="gramStart"/>
+      <w:r>
+        <w:rPr>
+          <w:lang w:val="en-US"/>
+        </w:rPr>
+        <w:t>a high level</w:t>
+      </w:r>
+      <w:proofErr w:type="gramEnd"/>
+      <w:r>
+        <w:rPr>
+          <w:lang w:val="en-US"/>
+        </w:rPr>
+        <w:t>, client and server identify each other and the messages received, by using the standard procedures such as the number of the port for the connection, the sequence numbers, and all the information contained in a segment (</w:t>
+      </w:r>
+      <w:proofErr w:type="spellStart"/>
+      <w:r>
+        <w:rPr>
+          <w:lang w:val="en-US"/>
+        </w:rPr>
+        <w:t>eg</w:t>
+      </w:r>
+      <w:proofErr w:type="spellEnd"/>
+      <w:r>
+        <w:rPr>
+          <w:lang w:val="en-US"/>
+        </w:rPr>
+        <w:t xml:space="preserve"> flags).</w:t>
+      </w:r>
+    </w:p>
+    <w:p>
+      <w:pPr>
+        <w:rPr>
+          <w:lang w:val="en-US"/>
+        </w:rPr>
+      </w:pPr>
+      <w:r>
+        <w:rPr>
+          <w:lang w:val="en-US"/>
+        </w:rPr>
+        <w:tab/>
+      </w:r>
+    </w:p>
+    <w:p>
+      <w:pPr>
+        <w:pStyle w:val="Titre1"/>
+        <w:rPr>
+          <w:lang w:val="en-US"/>
+        </w:rPr>
+      </w:pPr>
+      <w:bookmarkStart w:id="0" w:name="Congestion"/>
+      <w:r>
+        <w:rPr>
+          <w:lang w:val="en-US"/>
+        </w:rPr>
+        <w:t>TCP Congestion Control in Action</w:t>
+      </w:r>
+      <w:bookmarkEnd w:id="0"/>
+      <w:r>
+        <w:rPr>
+          <w:lang w:val="en-US"/>
+        </w:rPr>
+        <w:t>:</w:t>
       </w:r>
     </w:p>
     <w:p>
@@ -1709,14 +1976,14 @@
         </w:rPr>
         <w:t xml:space="preserve">The second one for example seems to apply the theoretical slow start mechanism. It starts by sending a lot of packets at a very fast speed, and then (probably after some </w:t>
       </w:r>
-      <w:proofErr w:type="spellStart"/>
-      <w:r>
-        <w:rPr>
-          <w:lang w:val="en-US"/>
-        </w:rPr>
-        <w:t>treshold</w:t>
-      </w:r>
-      <w:proofErr w:type="spellEnd"/>
+      <w:r>
+        <w:rPr>
+          <w:lang w:val="en-US"/>
+        </w:rPr>
+        <w:t>threshold</w:t>
+      </w:r>
+      <w:bookmarkStart w:id="1" w:name="_GoBack"/>
+      <w:bookmarkEnd w:id="1"/>
       <w:r>
         <w:rPr>
           <w:lang w:val="en-US"/>
@@ -1813,14 +2080,12 @@
         </w:rPr>
         <w:t xml:space="preserve"> </w:t>
       </w:r>
-      <w:proofErr w:type="gramStart"/>
-      <w:r>
-        <w:rPr>
-          <w:lang w:val="en-US"/>
-        </w:rPr>
-        <w:t>as long as</w:t>
-      </w:r>
-      <w:proofErr w:type="gramEnd"/>
+      <w:r>
+        <w:rPr>
+          <w:lang w:val="en-US"/>
+        </w:rPr>
+        <w:t>if</w:t>
+      </w:r>
       <w:r>
         <w:rPr>
           <w:lang w:val="en-US"/>
@@ -1887,93 +2152,59 @@
         <w:t xml:space="preserve">(MA PERCHE AUMENTA SEMPRE IL NUMERO DI BYTE MANDATI IN MANIERA LINEARE ?? SIGNIFICA CHE LA RWND STA AUMENTANDO ?? </w:t>
       </w:r>
       <w:r>
-        <w:rPr>
-          <w:lang w:val="en-US"/>
-        </w:rPr>
         <w:t xml:space="preserve">IO NON LO VEDO DAL COSO, ANZI RIMANE LA STESSA…SIGNIFICA CHE ALLORA LA MIA EFFECTIVE WINDOW </w:t>
       </w:r>
       <w:proofErr w:type="gramStart"/>
       <w:r>
-        <w:rPr>
-          <w:lang w:val="en-US"/>
-        </w:rPr>
         <w:t>( O</w:t>
       </w:r>
       <w:proofErr w:type="gramEnd"/>
       <w:r>
-        <w:rPr>
-          <w:lang w:val="en-US"/>
-        </w:rPr>
-        <w:t xml:space="preserve"> CWND </w:t>
+        <w:t xml:space="preserve"> CWND perche </w:t>
       </w:r>
       <w:proofErr w:type="spellStart"/>
       <w:r>
-        <w:rPr>
-          <w:lang w:val="en-US"/>
-        </w:rPr>
-        <w:t>perche</w:t>
+        <w:t>rwnd</w:t>
       </w:r>
       <w:proofErr w:type="spellEnd"/>
       <w:r>
-        <w:rPr>
-          <w:lang w:val="en-US"/>
-        </w:rPr>
         <w:t xml:space="preserve"> </w:t>
       </w:r>
       <w:proofErr w:type="spellStart"/>
       <w:r>
-        <w:rPr>
-          <w:lang w:val="en-US"/>
-        </w:rPr>
-        <w:t>rwnd</w:t>
+        <w:t>sta</w:t>
       </w:r>
       <w:proofErr w:type="spellEnd"/>
       <w:r>
-        <w:rPr>
-          <w:lang w:val="en-US"/>
-        </w:rPr>
-        <w:t xml:space="preserve"> </w:t>
-      </w:r>
-      <w:proofErr w:type="spellStart"/>
-      <w:r>
-        <w:rPr>
-          <w:lang w:val="en-US"/>
-        </w:rPr>
-        <w:t>sta</w:t>
-      </w:r>
-      <w:proofErr w:type="spellEnd"/>
-      <w:r>
-        <w:rPr>
-          <w:lang w:val="en-US"/>
-        </w:rPr>
-        <w:t xml:space="preserve"> </w:t>
-      </w:r>
-      <w:proofErr w:type="spellStart"/>
-      <w:r>
-        <w:rPr>
-          <w:lang w:val="en-US"/>
-        </w:rPr>
-        <w:t>sempre</w:t>
-      </w:r>
-      <w:proofErr w:type="spellEnd"/>
-      <w:r>
-        <w:rPr>
-          <w:lang w:val="en-US"/>
-        </w:rPr>
-        <w:t xml:space="preserve"> al top IN QUESTO CASO ) AUMENTA.</w:t>
-      </w:r>
-    </w:p>
-    <w:p>
-      <w:pPr>
-        <w:pStyle w:val="Paragraphedeliste"/>
-      </w:pPr>
-    </w:p>
-    <w:p>
-      <w:pPr>
-        <w:jc w:val="both"/>
-      </w:pPr>
-      <w:r>
-        <w:t>Task C :</w:t>
+        <w:t xml:space="preserve"> sempre al top IN QUESTO CASO ) AUMENTA.</w:t>
+      </w:r>
+    </w:p>
+    <w:p>
+      <w:pPr>
+        <w:pStyle w:val="Paragraphedeliste"/>
+      </w:pPr>
+    </w:p>
+    <w:p>
+      <w:pPr>
+        <w:pStyle w:val="Titre1"/>
+        <w:rPr>
+          <w:lang w:val="en-US"/>
+        </w:rPr>
+      </w:pPr>
+      <w:bookmarkStart w:id="2" w:name="Fairness"/>
+      <w:r>
+        <w:rPr>
+          <w:lang w:val="en-US"/>
+        </w:rPr>
+        <w:lastRenderedPageBreak/>
+        <w:t>A Short Study of TCP Fairness</w:t>
+      </w:r>
+      <w:bookmarkEnd w:id="2"/>
+      <w:r>
+        <w:rPr>
+          <w:lang w:val="en-US"/>
+        </w:rPr>
+        <w:t>:</w:t>
       </w:r>
     </w:p>
     <w:p>
@@ -2280,13 +2511,7 @@
               <w:rPr>
                 <w:lang w:val="en-US"/>
               </w:rPr>
-              <w:t xml:space="preserve"> </w:t>
-            </w:r>
-            <w:r>
-              <w:rPr>
-                <w:lang w:val="en-US"/>
-              </w:rPr>
-              <w:t>KB/s</w:t>
+              <w:t xml:space="preserve"> KB/s</w:t>
             </w:r>
           </w:p>
         </w:tc>
@@ -2348,13 +2573,7 @@
               <w:rPr>
                 <w:lang w:val="en-US"/>
               </w:rPr>
-              <w:t xml:space="preserve"> </w:t>
-            </w:r>
-            <w:r>
-              <w:rPr>
-                <w:lang w:val="en-US"/>
-              </w:rPr>
-              <w:t>KB/s</w:t>
+              <w:t xml:space="preserve"> KB/s</w:t>
             </w:r>
           </w:p>
         </w:tc>
@@ -2416,13 +2635,7 @@
               <w:rPr>
                 <w:lang w:val="en-US"/>
               </w:rPr>
-              <w:t xml:space="preserve"> </w:t>
-            </w:r>
-            <w:r>
-              <w:rPr>
-                <w:lang w:val="en-US"/>
-              </w:rPr>
-              <w:t>KB/s</w:t>
+              <w:t xml:space="preserve"> KB/s</w:t>
             </w:r>
           </w:p>
         </w:tc>
@@ -2484,13 +2697,7 @@
               <w:rPr>
                 <w:lang w:val="en-US"/>
               </w:rPr>
-              <w:t xml:space="preserve"> </w:t>
-            </w:r>
-            <w:r>
-              <w:rPr>
-                <w:lang w:val="en-US"/>
-              </w:rPr>
-              <w:t>KB/s</w:t>
+              <w:t xml:space="preserve"> KB/s</w:t>
             </w:r>
           </w:p>
         </w:tc>
@@ -2676,13 +2883,7 @@
               <w:rPr>
                 <w:lang w:val="en-US"/>
               </w:rPr>
-              <w:t xml:space="preserve"> </w:t>
-            </w:r>
-            <w:r>
-              <w:rPr>
-                <w:lang w:val="en-US"/>
-              </w:rPr>
-              <w:t>KB/s</w:t>
+              <w:t xml:space="preserve"> KB/s</w:t>
             </w:r>
           </w:p>
         </w:tc>
@@ -2744,10 +2945,70 @@
           <w:lang w:val="en-US"/>
         </w:rPr>
       </w:pPr>
-      <w:bookmarkStart w:id="0" w:name="_GoBack"/>
-      <w:bookmarkEnd w:id="0"/>
+    </w:p>
+    <w:p>
+      <w:pPr>
+        <w:pStyle w:val="Paragraphedeliste"/>
+        <w:numPr>
+          <w:ilvl w:val="0"/>
+          <w:numId w:val="1"/>
+        </w:numPr>
+        <w:jc w:val="both"/>
+        <w:rPr>
+          <w:lang w:val="en-US"/>
+        </w:rPr>
+      </w:pPr>
+      <w:r>
+        <w:rPr>
+          <w:lang w:val="en-US"/>
+        </w:rPr>
+        <w:t xml:space="preserve">In the </w:t>
+      </w:r>
+      <w:proofErr w:type="spellStart"/>
+      <w:r>
+        <w:rPr>
+          <w:lang w:val="en-US"/>
+        </w:rPr>
+        <w:t>BiTorrent</w:t>
+      </w:r>
+      <w:proofErr w:type="spellEnd"/>
+      <w:r>
+        <w:rPr>
+          <w:lang w:val="en-US"/>
+        </w:rPr>
+        <w:t xml:space="preserve"> case, the TCP Fairness is a bit ‘altered’. We see that the Total bytes transferred, the </w:t>
+      </w:r>
+      <w:proofErr w:type="spellStart"/>
+      <w:r>
+        <w:rPr>
+          <w:lang w:val="en-US"/>
+        </w:rPr>
+        <w:t>Durantion</w:t>
+      </w:r>
+      <w:proofErr w:type="spellEnd"/>
+      <w:r>
+        <w:rPr>
+          <w:lang w:val="en-US"/>
+        </w:rPr>
+        <w:t xml:space="preserve"> and the RTT is different and nothing really looks linear between the connections. The explanation is because </w:t>
+      </w:r>
+      <w:proofErr w:type="spellStart"/>
+      <w:r>
+        <w:rPr>
+          <w:lang w:val="en-US"/>
+        </w:rPr>
+        <w:t>BitTorrent</w:t>
+      </w:r>
+      <w:proofErr w:type="spellEnd"/>
+      <w:r>
+        <w:rPr>
+          <w:lang w:val="en-US"/>
+        </w:rPr>
+        <w:t xml:space="preserve"> Protocol is, sort of, breaking TCP Fairness. In fact, in the end it is helping the whole network, because, yes at the beginning the hosts with the most bandwidth and who are the more active on the network will get chunks faster, but quickly all the others will benefit from it (so it restores fairness, but another way) because more chunks will be available and on different hosts.</w:t>
+      </w:r>
     </w:p>
     <w:sectPr>
+      <w:headerReference w:type="default" r:id="rId7"/>
       <w:pgSz w:w="11906" w:h="16838"/>
       <w:pgMar w:top="1417" w:right="1417" w:bottom="1417" w:left="1417" w:header="708" w:footer="708" w:gutter="0"/>
       <w:cols w:space="708"/>
@@ -2755,6 +3016,87 @@
     </w:sectPr>
   </w:body>
 </w:document>
+</file>
+
+<file path=word/endnotes.xml><?xml version="1.0" encoding="utf-8"?>
+<w:endnotes xmlns:wpc="http://schemas.microsoft.com/office/word/2010/wordprocessingCanvas" xmlns:cx="http://schemas.microsoft.com/office/drawing/2014/chartex" xmlns:cx1="http://schemas.microsoft.com/office/drawing/2015/9/8/chartex" xmlns:cx2="http://schemas.microsoft.com/office/drawing/2015/10/21/chartex" xmlns:cx3="http://schemas.microsoft.com/office/drawing/2016/5/9/chartex" xmlns:cx4="http://schemas.microsoft.com/office/drawing/2016/5/10/chartex" xmlns:cx5="http://schemas.microsoft.com/office/drawing/2016/5/11/chartex" xmlns:cx6="http://schemas.microsoft.com/office/drawing/2016/5/12/chartex" xmlns:cx7="http://schemas.microsoft.com/office/drawing/2016/5/13/chartex" xmlns:cx8="http://schemas.microsoft.com/office/drawing/2016/5/14/chartex" xmlns:mc="http://schemas.openxmlformats.org/markup-compatibility/2006" xmlns:aink="http://schemas.microsoft.com/office/drawing/2016/ink" xmlns:am3d="http://schemas.microsoft.com/office/drawing/2017/model3d" xmlns:o="urn:schemas-microsoft-com:office:office" xmlns:r="http://schemas.openxmlformats.org/officeDocument/2006/relationships" xmlns:m="http://schemas.openxmlformats.org/officeDocument/2006/math" xmlns:v="urn:schemas-microsoft-com:vml" xmlns:wp14="http://schemas.microsoft.com/office/word/2010/wordprocessingDrawing" xmlns:wp="http://schemas.openxmlformats.org/drawingml/2006/wordprocessingDrawing" xmlns:w10="urn:schemas-microsoft-com:office:word" xmlns:w="http://schemas.openxmlformats.org/wordprocessingml/2006/main" xmlns:w14="http://schemas.microsoft.com/office/word/2010/wordml" xmlns:w15="http://schemas.microsoft.com/office/word/2012/wordml" xmlns:w16cid="http://schemas.microsoft.com/office/word/2016/wordml/cid" xmlns:w16se="http://schemas.microsoft.com/office/word/2015/wordml/symex" xmlns:wpg="http://schemas.microsoft.com/office/word/2010/wordprocessingGroup" xmlns:wpi="http://schemas.microsoft.com/office/word/2010/wordprocessingInk" xmlns:wne="http://schemas.microsoft.com/office/word/2006/wordml" xmlns:wps="http://schemas.microsoft.com/office/word/2010/wordprocessingShape" mc:Ignorable="w14 w15 w16se w16cid wp14">
+  <w:endnote w:type="separator" w:id="-1">
+    <w:p>
+      <w:pPr>
+        <w:spacing w:after="0" w:line="240" w:lineRule="auto"/>
+      </w:pPr>
+      <w:r>
+        <w:separator/>
+      </w:r>
+    </w:p>
+  </w:endnote>
+  <w:endnote w:type="continuationSeparator" w:id="0">
+    <w:p>
+      <w:pPr>
+        <w:spacing w:after="0" w:line="240" w:lineRule="auto"/>
+      </w:pPr>
+      <w:r>
+        <w:continuationSeparator/>
+      </w:r>
+    </w:p>
+  </w:endnote>
+</w:endnotes>
+</file>
+
+<file path=word/footnotes.xml><?xml version="1.0" encoding="utf-8"?>
+<w:footnotes xmlns:wpc="http://schemas.microsoft.com/office/word/2010/wordprocessingCanvas" xmlns:cx="http://schemas.microsoft.com/office/drawing/2014/chartex" xmlns:cx1="http://schemas.microsoft.com/office/drawing/2015/9/8/chartex" xmlns:cx2="http://schemas.microsoft.com/office/drawing/2015/10/21/chartex" xmlns:cx3="http://schemas.microsoft.com/office/drawing/2016/5/9/chartex" xmlns:cx4="http://schemas.microsoft.com/office/drawing/2016/5/10/chartex" xmlns:cx5="http://schemas.microsoft.com/office/drawing/2016/5/11/chartex" xmlns:cx6="http://schemas.microsoft.com/office/drawing/2016/5/12/chartex" xmlns:cx7="http://schemas.microsoft.com/office/drawing/2016/5/13/chartex" xmlns:cx8="http://schemas.microsoft.com/office/drawing/2016/5/14/chartex" xmlns:mc="http://schemas.openxmlformats.org/markup-compatibility/2006" xmlns:aink="http://schemas.microsoft.com/office/drawing/2016/ink" xmlns:am3d="http://schemas.microsoft.com/office/drawing/2017/model3d" xmlns:o="urn:schemas-microsoft-com:office:office" xmlns:r="http://schemas.openxmlformats.org/officeDocument/2006/relationships" xmlns:m="http://schemas.openxmlformats.org/officeDocument/2006/math" xmlns:v="urn:schemas-microsoft-com:vml" xmlns:wp14="http://schemas.microsoft.com/office/word/2010/wordprocessingDrawing" xmlns:wp="http://schemas.openxmlformats.org/drawingml/2006/wordprocessingDrawing" xmlns:w10="urn:schemas-microsoft-com:office:word" xmlns:w="http://schemas.openxmlformats.org/wordprocessingml/2006/main" xmlns:w14="http://schemas.microsoft.com/office/word/2010/wordml" xmlns:w15="http://schemas.microsoft.com/office/word/2012/wordml" xmlns:w16cid="http://schemas.microsoft.com/office/word/2016/wordml/cid" xmlns:w16se="http://schemas.microsoft.com/office/word/2015/wordml/symex" xmlns:wpg="http://schemas.microsoft.com/office/word/2010/wordprocessingGroup" xmlns:wpi="http://schemas.microsoft.com/office/word/2010/wordprocessingInk" xmlns:wne="http://schemas.microsoft.com/office/word/2006/wordml" xmlns:wps="http://schemas.microsoft.com/office/word/2010/wordprocessingShape" mc:Ignorable="w14 w15 w16se w16cid wp14">
+  <w:footnote w:type="separator" w:id="-1">
+    <w:p>
+      <w:pPr>
+        <w:spacing w:after="0" w:line="240" w:lineRule="auto"/>
+      </w:pPr>
+      <w:r>
+        <w:separator/>
+      </w:r>
+    </w:p>
+  </w:footnote>
+  <w:footnote w:type="continuationSeparator" w:id="0">
+    <w:p>
+      <w:pPr>
+        <w:spacing w:after="0" w:line="240" w:lineRule="auto"/>
+      </w:pPr>
+      <w:r>
+        <w:continuationSeparator/>
+      </w:r>
+    </w:p>
+  </w:footnote>
+</w:footnotes>
+</file>
+
+<file path=word/header1.xml><?xml version="1.0" encoding="utf-8"?>
+<w:hdr xmlns:wpc="http://schemas.microsoft.com/office/word/2010/wordprocessingCanvas" xmlns:cx="http://schemas.microsoft.com/office/drawing/2014/chartex" xmlns:cx1="http://schemas.microsoft.com/office/drawing/2015/9/8/chartex" xmlns:cx2="http://schemas.microsoft.com/office/drawing/2015/10/21/chartex" xmlns:cx3="http://schemas.microsoft.com/office/drawing/2016/5/9/chartex" xmlns:cx4="http://schemas.microsoft.com/office/drawing/2016/5/10/chartex" xmlns:cx5="http://schemas.microsoft.com/office/drawing/2016/5/11/chartex" xmlns:cx6="http://schemas.microsoft.com/office/drawing/2016/5/12/chartex" xmlns:cx7="http://schemas.microsoft.com/office/drawing/2016/5/13/chartex" xmlns:cx8="http://schemas.microsoft.com/office/drawing/2016/5/14/chartex" xmlns:mc="http://schemas.openxmlformats.org/markup-compatibility/2006" xmlns:aink="http://schemas.microsoft.com/office/drawing/2016/ink" xmlns:am3d="http://schemas.microsoft.com/office/drawing/2017/model3d" xmlns:o="urn:schemas-microsoft-com:office:office" xmlns:r="http://schemas.openxmlformats.org/officeDocument/2006/relationships" xmlns:m="http://schemas.openxmlformats.org/officeDocument/2006/math" xmlns:v="urn:schemas-microsoft-com:vml" xmlns:wp14="http://schemas.microsoft.com/office/word/2010/wordprocessingDrawing" xmlns:wp="http://schemas.openxmlformats.org/drawingml/2006/wordprocessingDrawing" xmlns:w10="urn:schemas-microsoft-com:office:word" xmlns:w="http://schemas.openxmlformats.org/wordprocessingml/2006/main" xmlns:w14="http://schemas.microsoft.com/office/word/2010/wordml" xmlns:w15="http://schemas.microsoft.com/office/word/2012/wordml" xmlns:w16cid="http://schemas.microsoft.com/office/word/2016/wordml/cid" xmlns:w16se="http://schemas.microsoft.com/office/word/2015/wordml/symex" xmlns:wpg="http://schemas.microsoft.com/office/word/2010/wordprocessingGroup" xmlns:wpi="http://schemas.microsoft.com/office/word/2010/wordprocessingInk" xmlns:wne="http://schemas.microsoft.com/office/word/2006/wordml" xmlns:wps="http://schemas.microsoft.com/office/word/2010/wordprocessingShape" mc:Ignorable="w14 w15 w16se w16cid wp14">
+  <w:p>
+    <w:pPr>
+      <w:pStyle w:val="Pieddepage"/>
+    </w:pPr>
+    <w:r>
+      <w:t xml:space="preserve">Valerio </w:t>
+    </w:r>
+    <w:proofErr w:type="spellStart"/>
+    <w:r>
+      <w:t>Colitta</w:t>
+    </w:r>
+    <w:proofErr w:type="spellEnd"/>
+  </w:p>
+  <w:p>
+    <w:pPr>
+      <w:pStyle w:val="Pieddepage"/>
+    </w:pPr>
+    <w:r>
+      <w:t>Théo Foray</w:t>
+    </w:r>
+  </w:p>
+  <w:p>
+    <w:pPr>
+      <w:pStyle w:val="En-tte"/>
+    </w:pPr>
+  </w:p>
+</w:hdr>
 </file>
 
 <file path=word/numbering.xml><?xml version="1.0" encoding="utf-8"?>
@@ -3273,6 +3615,28 @@
       <w:szCs w:val="32"/>
     </w:rPr>
   </w:style>
+  <w:style w:type="paragraph" w:styleId="Titre2">
+    <w:name w:val="heading 2"/>
+    <w:basedOn w:val="Normal"/>
+    <w:next w:val="Normal"/>
+    <w:link w:val="Titre2Car"/>
+    <w:uiPriority w:val="9"/>
+    <w:unhideWhenUsed/>
+    <w:qFormat/>
+    <w:rsid w:val="00503BFB"/>
+    <w:pPr>
+      <w:keepNext/>
+      <w:keepLines/>
+      <w:spacing w:before="40" w:after="0"/>
+      <w:outlineLvl w:val="1"/>
+    </w:pPr>
+    <w:rPr>
+      <w:rFonts w:asciiTheme="majorHAnsi" w:eastAsiaTheme="majorEastAsia" w:hAnsiTheme="majorHAnsi" w:cstheme="majorBidi"/>
+      <w:color w:val="2F5496" w:themeColor="accent1" w:themeShade="BF"/>
+      <w:sz w:val="26"/>
+      <w:szCs w:val="26"/>
+    </w:rPr>
+  </w:style>
   <w:style w:type="character" w:default="1" w:styleId="Policepardfaut">
     <w:name w:val="Default Paragraph Font"/>
     <w:uiPriority w:val="1"/>
@@ -3503,6 +3867,63 @@
     <w:name w:val="codestyle"/>
     <w:basedOn w:val="Policepardfaut"/>
     <w:rsid w:val="00341D45"/>
+  </w:style>
+  <w:style w:type="paragraph" w:styleId="En-tte">
+    <w:name w:val="header"/>
+    <w:basedOn w:val="Normal"/>
+    <w:link w:val="En-tteCar"/>
+    <w:uiPriority w:val="99"/>
+    <w:unhideWhenUsed/>
+    <w:rsid w:val="00B10E9D"/>
+    <w:pPr>
+      <w:tabs>
+        <w:tab w:val="center" w:pos="4536"/>
+        <w:tab w:val="right" w:pos="9072"/>
+      </w:tabs>
+      <w:spacing w:after="0" w:line="240" w:lineRule="auto"/>
+    </w:pPr>
+  </w:style>
+  <w:style w:type="character" w:customStyle="1" w:styleId="En-tteCar">
+    <w:name w:val="En-tête Car"/>
+    <w:basedOn w:val="Policepardfaut"/>
+    <w:link w:val="En-tte"/>
+    <w:uiPriority w:val="99"/>
+    <w:rsid w:val="00B10E9D"/>
+  </w:style>
+  <w:style w:type="paragraph" w:styleId="Pieddepage">
+    <w:name w:val="footer"/>
+    <w:basedOn w:val="Normal"/>
+    <w:link w:val="PieddepageCar"/>
+    <w:uiPriority w:val="99"/>
+    <w:unhideWhenUsed/>
+    <w:rsid w:val="00B10E9D"/>
+    <w:pPr>
+      <w:tabs>
+        <w:tab w:val="center" w:pos="4536"/>
+        <w:tab w:val="right" w:pos="9072"/>
+      </w:tabs>
+      <w:spacing w:after="0" w:line="240" w:lineRule="auto"/>
+    </w:pPr>
+  </w:style>
+  <w:style w:type="character" w:customStyle="1" w:styleId="PieddepageCar">
+    <w:name w:val="Pied de page Car"/>
+    <w:basedOn w:val="Policepardfaut"/>
+    <w:link w:val="Pieddepage"/>
+    <w:uiPriority w:val="99"/>
+    <w:rsid w:val="00B10E9D"/>
+  </w:style>
+  <w:style w:type="character" w:customStyle="1" w:styleId="Titre2Car">
+    <w:name w:val="Titre 2 Car"/>
+    <w:basedOn w:val="Policepardfaut"/>
+    <w:link w:val="Titre2"/>
+    <w:uiPriority w:val="9"/>
+    <w:rsid w:val="00503BFB"/>
+    <w:rPr>
+      <w:rFonts w:asciiTheme="majorHAnsi" w:eastAsiaTheme="majorEastAsia" w:hAnsiTheme="majorHAnsi" w:cstheme="majorBidi"/>
+      <w:color w:val="2F5496" w:themeColor="accent1" w:themeShade="BF"/>
+      <w:sz w:val="26"/>
+      <w:szCs w:val="26"/>
+    </w:rPr>
   </w:style>
 </w:styles>
 </file>

</xml_diff>